<commit_message>
Hice la modificación de algunos detalles de los separadores xD ...
</commit_message>
<xml_diff>
--- a/Separadores.docx
+++ b/Separadores.docx
@@ -18,7 +18,7 @@
         <mc:AlternateContent>
           <mc:Choice Requires="wps">
             <w:drawing>
-              <wp:anchor distT="0" distB="0" distL="114300" distR="114300" simplePos="0" relativeHeight="251658240" behindDoc="0" locked="0" layoutInCell="1" allowOverlap="1" wp14:anchorId="4B4D3D6F" wp14:editId="6D3AABD4">
+              <wp:anchor distT="0" distB="0" distL="114300" distR="114300" simplePos="0" relativeHeight="251658240" behindDoc="0" locked="0" layoutInCell="1" allowOverlap="1" wp14:anchorId="49964183" wp14:editId="245C0B3E">
                 <wp:simplePos x="0" y="0"/>
                 <wp:positionH relativeFrom="column">
                   <wp:posOffset>5544879</wp:posOffset>
@@ -121,6 +121,7 @@
         <w:pStyle w:val="Subttulo"/>
         <w:rPr>
           <w:rFonts w:ascii="Cataneo BT" w:hAnsi="Cataneo BT"/>
+          <w:color w:val="00B050"/>
         </w:rPr>
       </w:pPr>
     </w:p>
@@ -128,15 +129,7 @@
       <w:pPr>
         <w:pStyle w:val="Subttulo"/>
         <w:rPr>
-          <w:rFonts w:ascii="Cataneo BT" w:hAnsi="Cataneo BT"/>
-        </w:rPr>
-      </w:pPr>
-    </w:p>
-    <w:p>
-      <w:pPr>
-        <w:pStyle w:val="Subttulo"/>
-        <w:rPr>
-          <w:rFonts w:ascii="Cataneo BT" w:hAnsi="Cataneo BT"/>
+          <w:rFonts w:ascii="Eras Bold ITC" w:hAnsi="Eras Bold ITC"/>
           <w:b/>
           <w:i w:val="0"/>
           <w:color w:val="00B050"/>
@@ -146,18 +139,20 @@
       <w:r>
         <w:rPr>
           <w:rFonts w:ascii="Cataneo BT" w:hAnsi="Cataneo BT"/>
+          <w:color w:val="00B050"/>
         </w:rPr>
         <w:tab/>
       </w:r>
       <w:r>
         <w:rPr>
-          <w:rFonts w:ascii="Cataneo BT" w:hAnsi="Cataneo BT"/>
+          <w:rFonts w:ascii="Eras Bold ITC" w:hAnsi="Eras Bold ITC"/>
+          <w:color w:val="00B050"/>
         </w:rPr>
         <w:tab/>
       </w:r>
       <w:r>
         <w:rPr>
-          <w:rFonts w:ascii="Cataneo BT" w:hAnsi="Cataneo BT"/>
+          <w:rFonts w:ascii="Eras Bold ITC" w:hAnsi="Eras Bold ITC"/>
           <w:b/>
           <w:i w:val="0"/>
           <w:color w:val="00B050"/>
@@ -170,21 +165,57 @@
       <w:pPr>
         <w:pStyle w:val="Subttulo"/>
         <w:rPr>
+          <w:rFonts w:ascii="Monotype Corsiva" w:hAnsi="Monotype Corsiva" w:cs="Gisha"/>
+          <w:b/>
+          <w:i w:val="0"/>
+          <w:color w:val="00B050"/>
+          <w:sz w:val="56"/>
+          <w:szCs w:val="56"/>
+        </w:rPr>
+      </w:pPr>
+      <w:r>
+        <w:rPr>
+          <w:rFonts w:ascii="Monotype Corsiva" w:hAnsi="Monotype Corsiva" w:cs="Gisha"/>
+          <w:b/>
+          <w:i w:val="0"/>
+          <w:color w:val="00B050"/>
+          <w:sz w:val="56"/>
+          <w:szCs w:val="56"/>
+        </w:rPr>
+        <w:t xml:space="preserve">                      </w:t>
+      </w:r>
+      <w:proofErr w:type="spellStart"/>
+      <w:r>
+        <w:rPr>
+          <w:rFonts w:ascii="Monotype Corsiva" w:hAnsi="Monotype Corsiva" w:cs="Gisha"/>
+          <w:b/>
+          <w:i w:val="0"/>
+          <w:color w:val="00B050"/>
+          <w:sz w:val="56"/>
+          <w:szCs w:val="56"/>
+        </w:rPr>
+        <w:t>MistiStore</w:t>
+      </w:r>
+      <w:proofErr w:type="spellEnd"/>
+      <w:r>
+        <w:rPr>
+          <w:rFonts w:ascii="Monotype Corsiva" w:hAnsi="Monotype Corsiva" w:cs="Gisha"/>
+          <w:b/>
+          <w:i w:val="0"/>
+          <w:color w:val="00B050"/>
+          <w:sz w:val="56"/>
+          <w:szCs w:val="56"/>
+        </w:rPr>
+        <w:t xml:space="preserve">  </w:t>
+      </w:r>
+    </w:p>
+    <w:p>
+      <w:pPr>
+        <w:pStyle w:val="Subttulo"/>
+        <w:rPr>
           <w:rFonts w:ascii="Cataneo BT" w:hAnsi="Cataneo BT"/>
           <w:color w:val="00B050"/>
           <w:sz w:val="28"/>
-          <w:lang w:val="en-US"/>
-        </w:rPr>
-      </w:pPr>
-    </w:p>
-    <w:p>
-      <w:pPr>
-        <w:pStyle w:val="Subttulo"/>
-        <w:rPr>
-          <w:rFonts w:ascii="Cataneo BT" w:hAnsi="Cataneo BT"/>
-          <w:color w:val="00B050"/>
-          <w:sz w:val="28"/>
-          <w:lang w:val="en-US"/>
         </w:rPr>
       </w:pPr>
     </w:p>
@@ -205,7 +236,7 @@
         <mc:AlternateContent>
           <mc:Choice Requires="wps">
             <w:drawing>
-              <wp:anchor distT="0" distB="0" distL="114300" distR="114300" simplePos="0" relativeHeight="251659264" behindDoc="0" locked="0" layoutInCell="1" allowOverlap="1" wp14:anchorId="7EDEE26B" wp14:editId="47A10D32">
+              <wp:anchor distT="0" distB="0" distL="114300" distR="114300" simplePos="0" relativeHeight="251659264" behindDoc="0" locked="0" layoutInCell="1" allowOverlap="1" wp14:anchorId="7A281C64" wp14:editId="6FD6247B">
                 <wp:simplePos x="0" y="0"/>
                 <wp:positionH relativeFrom="column">
                   <wp:posOffset>15240</wp:posOffset>
@@ -311,7 +342,7 @@
         <mc:AlternateContent>
           <mc:Choice Requires="wps">
             <w:drawing>
-              <wp:anchor distT="0" distB="0" distL="114300" distR="114300" simplePos="0" relativeHeight="251661312" behindDoc="0" locked="0" layoutInCell="1" allowOverlap="1" wp14:anchorId="0884076A" wp14:editId="4C1D3597">
+              <wp:anchor distT="0" distB="0" distL="114300" distR="114300" simplePos="0" relativeHeight="251661312" behindDoc="0" locked="0" layoutInCell="1" allowOverlap="1" wp14:anchorId="05428224" wp14:editId="63875181">
                 <wp:simplePos x="0" y="0"/>
                 <wp:positionH relativeFrom="column">
                   <wp:posOffset>156845</wp:posOffset>
@@ -365,13 +396,13 @@
                             <w:pPr>
                               <w:jc w:val="center"/>
                               <w:rPr>
-                                <w:rFonts w:ascii="Cataneo BT" w:hAnsi="Cataneo BT"/>
+                                <w:rFonts w:ascii="Eras Bold ITC" w:hAnsi="Eras Bold ITC"/>
                                 <w:sz w:val="28"/>
                               </w:rPr>
                             </w:pPr>
                             <w:r>
                               <w:rPr>
-                                <w:rFonts w:ascii="Cataneo BT" w:hAnsi="Cataneo BT"/>
+                                <w:rFonts w:ascii="Eras Bold ITC" w:hAnsi="Eras Bold ITC"/>
                                 <w:sz w:val="28"/>
                               </w:rPr>
                               <w:t>Documento de:</w:t>
@@ -381,35 +412,26 @@
                             <w:pPr>
                               <w:pStyle w:val="Ttulo"/>
                               <w:rPr>
-                                <w:rFonts w:ascii="Cataneo BT" w:hAnsi="Cataneo BT"/>
+                                <w:rFonts w:ascii="Eras Bold ITC" w:hAnsi="Eras Bold ITC"/>
                                 <w:sz w:val="56"/>
                                 <w:lang w:val="es-PE"/>
                               </w:rPr>
                             </w:pPr>
                             <w:r>
                               <w:rPr>
-                                <w:rFonts w:ascii="Cataneo BT" w:hAnsi="Cataneo BT"/>
+                                <w:rFonts w:ascii="Eras Bold ITC" w:hAnsi="Eras Bold ITC"/>
                                 <w:sz w:val="44"/>
                                 <w:szCs w:val="24"/>
                                 <w:lang w:val="es-PE"/>
                               </w:rPr>
-                              <w:t>E</w:t>
-                            </w:r>
-                            <w:r>
-                              <w:rPr>
-                                <w:rFonts w:ascii="Cataneo BT" w:hAnsi="Cataneo BT"/>
-                                <w:sz w:val="44"/>
-                                <w:szCs w:val="24"/>
-                                <w:lang w:val="es-PE"/>
-                              </w:rPr>
-                              <w:t>specificación de Requerimientos</w:t>
+                              <w:t>Especificación de Requerimientos</w:t>
                             </w:r>
                           </w:p>
                           <w:p>
                             <w:pPr>
                               <w:jc w:val="center"/>
                               <w:rPr>
-                                <w:rFonts w:ascii="Cataneo BT" w:hAnsi="Cataneo BT"/>
+                                <w:rFonts w:ascii="Eras Bold ITC" w:hAnsi="Eras Bold ITC"/>
                               </w:rPr>
                             </w:pPr>
                           </w:p>
@@ -417,13 +439,13 @@
                             <w:pPr>
                               <w:jc w:val="center"/>
                               <w:rPr>
-                                <w:rFonts w:ascii="Cataneo BT" w:hAnsi="Cataneo BT"/>
+                                <w:rFonts w:ascii="Eras Bold ITC" w:hAnsi="Eras Bold ITC"/>
                                 <w:sz w:val="28"/>
                               </w:rPr>
                             </w:pPr>
                             <w:r>
                               <w:rPr>
-                                <w:rFonts w:ascii="Cataneo BT" w:hAnsi="Cataneo BT"/>
+                                <w:rFonts w:ascii="Eras Bold ITC" w:hAnsi="Eras Bold ITC"/>
                                 <w:sz w:val="28"/>
                               </w:rPr>
                               <w:t>Responsables:</w:t>
@@ -433,7 +455,7 @@
                             <w:pPr>
                               <w:jc w:val="center"/>
                               <w:rPr>
-                                <w:rFonts w:ascii="Cataneo BT" w:hAnsi="Cataneo BT"/>
+                                <w:rFonts w:ascii="Eras Bold ITC" w:hAnsi="Eras Bold ITC"/>
                                 <w:b/>
                                 <w:sz w:val="32"/>
                               </w:rPr>
@@ -441,7 +463,7 @@
                             <w:proofErr w:type="spellStart"/>
                             <w:r>
                               <w:rPr>
-                                <w:rFonts w:ascii="Cataneo BT" w:hAnsi="Cataneo BT"/>
+                                <w:rFonts w:ascii="Eras Bold ITC" w:hAnsi="Eras Bold ITC"/>
                                 <w:b/>
                                 <w:sz w:val="32"/>
                               </w:rPr>
@@ -450,7 +472,7 @@
                             <w:proofErr w:type="spellEnd"/>
                             <w:r>
                               <w:rPr>
-                                <w:rFonts w:ascii="Cataneo BT" w:hAnsi="Cataneo BT"/>
+                                <w:rFonts w:ascii="Eras Bold ITC" w:hAnsi="Eras Bold ITC"/>
                                 <w:b/>
                                 <w:sz w:val="32"/>
                               </w:rPr>
@@ -459,7 +481,7 @@
                             <w:proofErr w:type="spellStart"/>
                             <w:r>
                               <w:rPr>
-                                <w:rFonts w:ascii="Cataneo BT" w:hAnsi="Cataneo BT"/>
+                                <w:rFonts w:ascii="Eras Bold ITC" w:hAnsi="Eras Bold ITC"/>
                                 <w:b/>
                                 <w:sz w:val="32"/>
                               </w:rPr>
@@ -468,7 +490,7 @@
                             <w:proofErr w:type="spellEnd"/>
                             <w:r>
                               <w:rPr>
-                                <w:rFonts w:ascii="Cataneo BT" w:hAnsi="Cataneo BT"/>
+                                <w:rFonts w:ascii="Eras Bold ITC" w:hAnsi="Eras Bold ITC"/>
                                 <w:b/>
                                 <w:sz w:val="32"/>
                               </w:rPr>
@@ -477,7 +499,7 @@
                             <w:proofErr w:type="spellStart"/>
                             <w:r>
                               <w:rPr>
-                                <w:rFonts w:ascii="Cataneo BT" w:hAnsi="Cataneo BT"/>
+                                <w:rFonts w:ascii="Eras Bold ITC" w:hAnsi="Eras Bold ITC"/>
                                 <w:b/>
                                 <w:sz w:val="32"/>
                               </w:rPr>
@@ -486,7 +508,7 @@
                             <w:proofErr w:type="spellEnd"/>
                             <w:r>
                               <w:rPr>
-                                <w:rFonts w:ascii="Cataneo BT" w:hAnsi="Cataneo BT"/>
+                                <w:rFonts w:ascii="Eras Bold ITC" w:hAnsi="Eras Bold ITC"/>
                                 <w:b/>
                                 <w:sz w:val="32"/>
                               </w:rPr>
@@ -497,7 +519,7 @@
                             <w:pPr>
                               <w:jc w:val="center"/>
                               <w:rPr>
-                                <w:rFonts w:ascii="Cataneo BT" w:hAnsi="Cataneo BT"/>
+                                <w:rFonts w:ascii="Eras Bold ITC" w:hAnsi="Eras Bold ITC"/>
                                 <w:b/>
                                 <w:sz w:val="32"/>
                               </w:rPr>
@@ -505,7 +527,7 @@
                             <w:proofErr w:type="spellStart"/>
                             <w:r>
                               <w:rPr>
-                                <w:rFonts w:ascii="Cataneo BT" w:hAnsi="Cataneo BT"/>
+                                <w:rFonts w:ascii="Eras Bold ITC" w:hAnsi="Eras Bold ITC"/>
                                 <w:b/>
                                 <w:sz w:val="32"/>
                               </w:rPr>
@@ -514,7 +536,7 @@
                             <w:proofErr w:type="spellEnd"/>
                             <w:r>
                               <w:rPr>
-                                <w:rFonts w:ascii="Cataneo BT" w:hAnsi="Cataneo BT"/>
+                                <w:rFonts w:ascii="Eras Bold ITC" w:hAnsi="Eras Bold ITC"/>
                                 <w:b/>
                                 <w:sz w:val="32"/>
                               </w:rPr>
@@ -523,7 +545,7 @@
                             <w:proofErr w:type="spellStart"/>
                             <w:r>
                               <w:rPr>
-                                <w:rFonts w:ascii="Cataneo BT" w:hAnsi="Cataneo BT"/>
+                                <w:rFonts w:ascii="Eras Bold ITC" w:hAnsi="Eras Bold ITC"/>
                                 <w:b/>
                                 <w:sz w:val="32"/>
                               </w:rPr>
@@ -532,7 +554,7 @@
                             <w:proofErr w:type="spellEnd"/>
                             <w:r>
                               <w:rPr>
-                                <w:rFonts w:ascii="Cataneo BT" w:hAnsi="Cataneo BT"/>
+                                <w:rFonts w:ascii="Eras Bold ITC" w:hAnsi="Eras Bold ITC"/>
                                 <w:b/>
                                 <w:sz w:val="32"/>
                               </w:rPr>
@@ -541,7 +563,7 @@
                             <w:proofErr w:type="spellStart"/>
                             <w:r>
                               <w:rPr>
-                                <w:rFonts w:ascii="Cataneo BT" w:hAnsi="Cataneo BT"/>
+                                <w:rFonts w:ascii="Eras Bold ITC" w:hAnsi="Eras Bold ITC"/>
                                 <w:b/>
                                 <w:sz w:val="32"/>
                               </w:rPr>
@@ -549,7 +571,7 @@
                             </w:r>
                             <w:r>
                               <w:rPr>
-                                <w:rFonts w:ascii="Cataneo BT" w:hAnsi="Cataneo BT"/>
+                                <w:rFonts w:ascii="Eras Bold ITC" w:hAnsi="Eras Bold ITC"/>
                                 <w:b/>
                                 <w:sz w:val="32"/>
                               </w:rPr>
@@ -557,7 +579,7 @@
                             </w:r>
                             <w:r>
                               <w:rPr>
-                                <w:rFonts w:ascii="Cataneo BT" w:hAnsi="Cataneo BT"/>
+                                <w:rFonts w:ascii="Eras Bold ITC" w:hAnsi="Eras Bold ITC"/>
                                 <w:b/>
                                 <w:sz w:val="32"/>
                               </w:rPr>
@@ -594,13 +616,13 @@
                       <w:pPr>
                         <w:jc w:val="center"/>
                         <w:rPr>
-                          <w:rFonts w:ascii="Cataneo BT" w:hAnsi="Cataneo BT"/>
+                          <w:rFonts w:ascii="Eras Bold ITC" w:hAnsi="Eras Bold ITC"/>
                           <w:sz w:val="28"/>
                         </w:rPr>
                       </w:pPr>
                       <w:r>
                         <w:rPr>
-                          <w:rFonts w:ascii="Cataneo BT" w:hAnsi="Cataneo BT"/>
+                          <w:rFonts w:ascii="Eras Bold ITC" w:hAnsi="Eras Bold ITC"/>
                           <w:sz w:val="28"/>
                         </w:rPr>
                         <w:t>Documento de:</w:t>
@@ -610,35 +632,26 @@
                       <w:pPr>
                         <w:pStyle w:val="Ttulo"/>
                         <w:rPr>
-                          <w:rFonts w:ascii="Cataneo BT" w:hAnsi="Cataneo BT"/>
+                          <w:rFonts w:ascii="Eras Bold ITC" w:hAnsi="Eras Bold ITC"/>
                           <w:sz w:val="56"/>
                           <w:lang w:val="es-PE"/>
                         </w:rPr>
                       </w:pPr>
                       <w:r>
                         <w:rPr>
-                          <w:rFonts w:ascii="Cataneo BT" w:hAnsi="Cataneo BT"/>
+                          <w:rFonts w:ascii="Eras Bold ITC" w:hAnsi="Eras Bold ITC"/>
                           <w:sz w:val="44"/>
                           <w:szCs w:val="24"/>
                           <w:lang w:val="es-PE"/>
                         </w:rPr>
-                        <w:t>E</w:t>
-                      </w:r>
-                      <w:r>
-                        <w:rPr>
-                          <w:rFonts w:ascii="Cataneo BT" w:hAnsi="Cataneo BT"/>
-                          <w:sz w:val="44"/>
-                          <w:szCs w:val="24"/>
-                          <w:lang w:val="es-PE"/>
-                        </w:rPr>
-                        <w:t>specificación de Requerimientos</w:t>
+                        <w:t>Especificación de Requerimientos</w:t>
                       </w:r>
                     </w:p>
                     <w:p>
                       <w:pPr>
                         <w:jc w:val="center"/>
                         <w:rPr>
-                          <w:rFonts w:ascii="Cataneo BT" w:hAnsi="Cataneo BT"/>
+                          <w:rFonts w:ascii="Eras Bold ITC" w:hAnsi="Eras Bold ITC"/>
                         </w:rPr>
                       </w:pPr>
                     </w:p>
@@ -646,13 +659,13 @@
                       <w:pPr>
                         <w:jc w:val="center"/>
                         <w:rPr>
-                          <w:rFonts w:ascii="Cataneo BT" w:hAnsi="Cataneo BT"/>
+                          <w:rFonts w:ascii="Eras Bold ITC" w:hAnsi="Eras Bold ITC"/>
                           <w:sz w:val="28"/>
                         </w:rPr>
                       </w:pPr>
                       <w:r>
                         <w:rPr>
-                          <w:rFonts w:ascii="Cataneo BT" w:hAnsi="Cataneo BT"/>
+                          <w:rFonts w:ascii="Eras Bold ITC" w:hAnsi="Eras Bold ITC"/>
                           <w:sz w:val="28"/>
                         </w:rPr>
                         <w:t>Responsables:</w:t>
@@ -662,7 +675,7 @@
                       <w:pPr>
                         <w:jc w:val="center"/>
                         <w:rPr>
-                          <w:rFonts w:ascii="Cataneo BT" w:hAnsi="Cataneo BT"/>
+                          <w:rFonts w:ascii="Eras Bold ITC" w:hAnsi="Eras Bold ITC"/>
                           <w:b/>
                           <w:sz w:val="32"/>
                         </w:rPr>
@@ -670,7 +683,7 @@
                       <w:proofErr w:type="spellStart"/>
                       <w:r>
                         <w:rPr>
-                          <w:rFonts w:ascii="Cataneo BT" w:hAnsi="Cataneo BT"/>
+                          <w:rFonts w:ascii="Eras Bold ITC" w:hAnsi="Eras Bold ITC"/>
                           <w:b/>
                           <w:sz w:val="32"/>
                         </w:rPr>
@@ -679,7 +692,7 @@
                       <w:proofErr w:type="spellEnd"/>
                       <w:r>
                         <w:rPr>
-                          <w:rFonts w:ascii="Cataneo BT" w:hAnsi="Cataneo BT"/>
+                          <w:rFonts w:ascii="Eras Bold ITC" w:hAnsi="Eras Bold ITC"/>
                           <w:b/>
                           <w:sz w:val="32"/>
                         </w:rPr>
@@ -688,7 +701,7 @@
                       <w:proofErr w:type="spellStart"/>
                       <w:r>
                         <w:rPr>
-                          <w:rFonts w:ascii="Cataneo BT" w:hAnsi="Cataneo BT"/>
+                          <w:rFonts w:ascii="Eras Bold ITC" w:hAnsi="Eras Bold ITC"/>
                           <w:b/>
                           <w:sz w:val="32"/>
                         </w:rPr>
@@ -697,7 +710,7 @@
                       <w:proofErr w:type="spellEnd"/>
                       <w:r>
                         <w:rPr>
-                          <w:rFonts w:ascii="Cataneo BT" w:hAnsi="Cataneo BT"/>
+                          <w:rFonts w:ascii="Eras Bold ITC" w:hAnsi="Eras Bold ITC"/>
                           <w:b/>
                           <w:sz w:val="32"/>
                         </w:rPr>
@@ -706,7 +719,7 @@
                       <w:proofErr w:type="spellStart"/>
                       <w:r>
                         <w:rPr>
-                          <w:rFonts w:ascii="Cataneo BT" w:hAnsi="Cataneo BT"/>
+                          <w:rFonts w:ascii="Eras Bold ITC" w:hAnsi="Eras Bold ITC"/>
                           <w:b/>
                           <w:sz w:val="32"/>
                         </w:rPr>
@@ -715,7 +728,7 @@
                       <w:proofErr w:type="spellEnd"/>
                       <w:r>
                         <w:rPr>
-                          <w:rFonts w:ascii="Cataneo BT" w:hAnsi="Cataneo BT"/>
+                          <w:rFonts w:ascii="Eras Bold ITC" w:hAnsi="Eras Bold ITC"/>
                           <w:b/>
                           <w:sz w:val="32"/>
                         </w:rPr>
@@ -726,7 +739,7 @@
                       <w:pPr>
                         <w:jc w:val="center"/>
                         <w:rPr>
-                          <w:rFonts w:ascii="Cataneo BT" w:hAnsi="Cataneo BT"/>
+                          <w:rFonts w:ascii="Eras Bold ITC" w:hAnsi="Eras Bold ITC"/>
                           <w:b/>
                           <w:sz w:val="32"/>
                         </w:rPr>
@@ -734,7 +747,7 @@
                       <w:proofErr w:type="spellStart"/>
                       <w:r>
                         <w:rPr>
-                          <w:rFonts w:ascii="Cataneo BT" w:hAnsi="Cataneo BT"/>
+                          <w:rFonts w:ascii="Eras Bold ITC" w:hAnsi="Eras Bold ITC"/>
                           <w:b/>
                           <w:sz w:val="32"/>
                         </w:rPr>
@@ -743,7 +756,7 @@
                       <w:proofErr w:type="spellEnd"/>
                       <w:r>
                         <w:rPr>
-                          <w:rFonts w:ascii="Cataneo BT" w:hAnsi="Cataneo BT"/>
+                          <w:rFonts w:ascii="Eras Bold ITC" w:hAnsi="Eras Bold ITC"/>
                           <w:b/>
                           <w:sz w:val="32"/>
                         </w:rPr>
@@ -752,7 +765,7 @@
                       <w:proofErr w:type="spellStart"/>
                       <w:r>
                         <w:rPr>
-                          <w:rFonts w:ascii="Cataneo BT" w:hAnsi="Cataneo BT"/>
+                          <w:rFonts w:ascii="Eras Bold ITC" w:hAnsi="Eras Bold ITC"/>
                           <w:b/>
                           <w:sz w:val="32"/>
                         </w:rPr>
@@ -761,7 +774,7 @@
                       <w:proofErr w:type="spellEnd"/>
                       <w:r>
                         <w:rPr>
-                          <w:rFonts w:ascii="Cataneo BT" w:hAnsi="Cataneo BT"/>
+                          <w:rFonts w:ascii="Eras Bold ITC" w:hAnsi="Eras Bold ITC"/>
                           <w:b/>
                           <w:sz w:val="32"/>
                         </w:rPr>
@@ -770,7 +783,7 @@
                       <w:proofErr w:type="spellStart"/>
                       <w:r>
                         <w:rPr>
-                          <w:rFonts w:ascii="Cataneo BT" w:hAnsi="Cataneo BT"/>
+                          <w:rFonts w:ascii="Eras Bold ITC" w:hAnsi="Eras Bold ITC"/>
                           <w:b/>
                           <w:sz w:val="32"/>
                         </w:rPr>
@@ -778,7 +791,7 @@
                       </w:r>
                       <w:r>
                         <w:rPr>
-                          <w:rFonts w:ascii="Cataneo BT" w:hAnsi="Cataneo BT"/>
+                          <w:rFonts w:ascii="Eras Bold ITC" w:hAnsi="Eras Bold ITC"/>
                           <w:b/>
                           <w:sz w:val="32"/>
                         </w:rPr>
@@ -786,7 +799,7 @@
                       </w:r>
                       <w:r>
                         <w:rPr>
-                          <w:rFonts w:ascii="Cataneo BT" w:hAnsi="Cataneo BT"/>
+                          <w:rFonts w:ascii="Eras Bold ITC" w:hAnsi="Eras Bold ITC"/>
                           <w:b/>
                           <w:sz w:val="32"/>
                         </w:rPr>
@@ -926,20 +939,72 @@
           <w:tab w:val="left" w:pos="3972"/>
         </w:tabs>
         <w:rPr>
-          <w:rFonts w:ascii="Cataneo BT" w:hAnsi="Cataneo BT"/>
+          <w:rFonts w:ascii="Eras Bold ITC" w:hAnsi="Eras Bold ITC"/>
           <w:color w:val="00B050"/>
           <w:sz w:val="36"/>
-          <w:lang w:val="en-US"/>
-        </w:rPr>
-      </w:pPr>
-      <w:r>
-        <w:rPr>
-          <w:rFonts w:ascii="Cataneo BT" w:hAnsi="Cataneo BT"/>
+        </w:rPr>
+      </w:pPr>
+      <w:r>
+        <w:rPr>
+          <w:rFonts w:ascii="Eras Bold ITC" w:hAnsi="Eras Bold ITC"/>
           <w:color w:val="00B050"/>
           <w:sz w:val="36"/>
-          <w:lang w:val="en-US"/>
-        </w:rPr>
-        <w:t>Software Engineer Computer Science (SECS)</w:t>
+        </w:rPr>
+        <w:t xml:space="preserve">Software </w:t>
+      </w:r>
+      <w:proofErr w:type="spellStart"/>
+      <w:r>
+        <w:rPr>
+          <w:rFonts w:ascii="Eras Bold ITC" w:hAnsi="Eras Bold ITC"/>
+          <w:color w:val="00B050"/>
+          <w:sz w:val="36"/>
+        </w:rPr>
+        <w:t>Engineer</w:t>
+      </w:r>
+      <w:proofErr w:type="spellEnd"/>
+      <w:r>
+        <w:rPr>
+          <w:rFonts w:ascii="Eras Bold ITC" w:hAnsi="Eras Bold ITC"/>
+          <w:color w:val="00B050"/>
+          <w:sz w:val="36"/>
+        </w:rPr>
+        <w:t xml:space="preserve"> </w:t>
+      </w:r>
+      <w:proofErr w:type="spellStart"/>
+      <w:r>
+        <w:rPr>
+          <w:rFonts w:ascii="Eras Bold ITC" w:hAnsi="Eras Bold ITC"/>
+          <w:color w:val="00B050"/>
+          <w:sz w:val="36"/>
+        </w:rPr>
+        <w:t>Computer</w:t>
+      </w:r>
+      <w:proofErr w:type="spellEnd"/>
+      <w:r>
+        <w:rPr>
+          <w:rFonts w:ascii="Eras Bold ITC" w:hAnsi="Eras Bold ITC"/>
+          <w:color w:val="00B050"/>
+          <w:sz w:val="36"/>
+        </w:rPr>
+        <w:t xml:space="preserve"> </w:t>
+      </w:r>
+      <w:proofErr w:type="spellStart"/>
+      <w:r>
+        <w:rPr>
+          <w:rFonts w:ascii="Eras Bold ITC" w:hAnsi="Eras Bold ITC"/>
+          <w:color w:val="00B050"/>
+          <w:sz w:val="36"/>
+        </w:rPr>
+        <w:t>Science</w:t>
+      </w:r>
+      <w:proofErr w:type="spellEnd"/>
+      <w:r>
+        <w:rPr>
+          <w:rFonts w:ascii="Eras Bold ITC" w:hAnsi="Eras Bold ITC"/>
+          <w:color w:val="00B050"/>
+          <w:sz w:val="36"/>
+        </w:rPr>
+        <w:t xml:space="preserve"> (SECS)</w:t>
       </w:r>
     </w:p>
     <w:p>
@@ -955,11 +1020,10 @@
           <w:noProof/>
           <w:lang w:eastAsia="es-PE"/>
         </w:rPr>
-        <w:lastRenderedPageBreak/>
         <mc:AlternateContent>
           <mc:Choice Requires="wps">
             <w:drawing>
-              <wp:anchor distT="0" distB="0" distL="114300" distR="114300" simplePos="0" relativeHeight="251663360" behindDoc="0" locked="0" layoutInCell="1" allowOverlap="1" wp14:anchorId="32E1CB42" wp14:editId="1B3F6345">
+              <wp:anchor distT="0" distB="0" distL="114300" distR="114300" simplePos="0" relativeHeight="251663360" behindDoc="0" locked="0" layoutInCell="1" allowOverlap="1" wp14:anchorId="594EA511" wp14:editId="391F69E6">
                 <wp:simplePos x="0" y="0"/>
                 <wp:positionH relativeFrom="column">
                   <wp:posOffset>5544879</wp:posOffset>
@@ -1053,6 +1117,105 @@
           <w:rFonts w:ascii="Cataneo BT" w:hAnsi="Cataneo BT"/>
         </w:rPr>
       </w:pPr>
+      <w:r>
+        <w:rPr>
+          <w:rFonts w:ascii="Cataneo BT" w:hAnsi="Cataneo BT"/>
+          <w:noProof/>
+          <w:lang w:eastAsia="es-PE"/>
+        </w:rPr>
+        <w:lastRenderedPageBreak/>
+        <mc:AlternateContent>
+          <mc:Choice Requires="wps">
+            <w:drawing>
+              <wp:anchor distT="0" distB="0" distL="114300" distR="114300" simplePos="0" relativeHeight="251671552" behindDoc="0" locked="0" layoutInCell="1" allowOverlap="1" wp14:anchorId="63BB977F" wp14:editId="2EAFDCE6">
+                <wp:simplePos x="0" y="0"/>
+                <wp:positionH relativeFrom="column">
+                  <wp:posOffset>5697220</wp:posOffset>
+                </wp:positionH>
+                <wp:positionV relativeFrom="paragraph">
+                  <wp:posOffset>-1034415</wp:posOffset>
+                </wp:positionV>
+                <wp:extent cx="1325880" cy="10706735"/>
+                <wp:effectExtent l="0" t="0" r="26670" b="18415"/>
+                <wp:wrapNone/>
+                <wp:docPr id="2" name="Rectángulo 1"/>
+                <wp:cNvGraphicFramePr>
+                  <a:graphicFrameLocks xmlns:a="http://schemas.openxmlformats.org/drawingml/2006/main"/>
+                </wp:cNvGraphicFramePr>
+                <a:graphic xmlns:a="http://schemas.openxmlformats.org/drawingml/2006/main">
+                  <a:graphicData uri="http://schemas.microsoft.com/office/word/2010/wordprocessingShape">
+                    <wps:wsp>
+                      <wps:cNvSpPr>
+                        <a:spLocks noChangeArrowheads="1"/>
+                      </wps:cNvSpPr>
+                      <wps:spPr bwMode="auto">
+                        <a:xfrm flipH="1">
+                          <a:off x="0" y="0"/>
+                          <a:ext cx="1325880" cy="10706735"/>
+                        </a:xfrm>
+                        <a:prstGeom prst="rect">
+                          <a:avLst/>
+                        </a:prstGeom>
+                        <a:gradFill flip="none" rotWithShape="1">
+                          <a:gsLst>
+                            <a:gs pos="0">
+                              <a:srgbClr val="00B050">
+                                <a:tint val="66000"/>
+                                <a:satMod val="160000"/>
+                              </a:srgbClr>
+                            </a:gs>
+                            <a:gs pos="50000">
+                              <a:srgbClr val="00B050">
+                                <a:tint val="44500"/>
+                                <a:satMod val="160000"/>
+                              </a:srgbClr>
+                            </a:gs>
+                            <a:gs pos="100000">
+                              <a:srgbClr val="00B050">
+                                <a:tint val="23500"/>
+                                <a:satMod val="160000"/>
+                              </a:srgbClr>
+                            </a:gs>
+                          </a:gsLst>
+                          <a:lin ang="0" scaled="1"/>
+                          <a:tileRect/>
+                        </a:gradFill>
+                        <a:ln w="9525">
+                          <a:solidFill>
+                            <a:schemeClr val="bg1">
+                              <a:lumMod val="100000"/>
+                              <a:lumOff val="0"/>
+                            </a:schemeClr>
+                          </a:solidFill>
+                          <a:miter lim="800000"/>
+                          <a:headEnd/>
+                          <a:tailEnd/>
+                        </a:ln>
+                      </wps:spPr>
+                      <wps:bodyPr rot="0" vert="horz" wrap="square" lIns="91440" tIns="45720" rIns="91440" bIns="45720" anchor="t" anchorCtr="0" upright="1">
+                        <a:noAutofit/>
+                      </wps:bodyPr>
+                    </wps:wsp>
+                  </a:graphicData>
+                </a:graphic>
+                <wp14:sizeRelH relativeFrom="page">
+                  <wp14:pctWidth>0</wp14:pctWidth>
+                </wp14:sizeRelH>
+                <wp14:sizeRelV relativeFrom="page">
+                  <wp14:pctHeight>0</wp14:pctHeight>
+                </wp14:sizeRelV>
+              </wp:anchor>
+            </w:drawing>
+          </mc:Choice>
+          <mc:Fallback>
+            <w:pict>
+              <v:rect id="Rectángulo 1" o:spid="_x0000_s1026" style="position:absolute;margin-left:448.6pt;margin-top:-81.45pt;width:104.4pt;height:843.05pt;flip:x;z-index:251671552;visibility:visible;mso-wrap-style:square;mso-width-percent:0;mso-height-percent:0;mso-wrap-distance-left:9pt;mso-wrap-distance-top:0;mso-wrap-distance-right:9pt;mso-wrap-distance-bottom:0;mso-position-horizontal:absolute;mso-position-horizontal-relative:text;mso-position-vertical:absolute;mso-position-vertical-relative:text;mso-width-percent:0;mso-height-percent:0;mso-width-relative:page;mso-height-relative:page;v-text-anchor:top" o:gfxdata="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" fillcolor="#8fdea0" strokecolor="white [3212]">
+                <v:fill color2="#dff3e3" rotate="t" angle="90" colors="0 #8fdea0;.5 #bce9c5;1 #dff3e3" focus="100%" type="gradient"/>
+              </v:rect>
+            </w:pict>
+          </mc:Fallback>
+        </mc:AlternateContent>
+      </w:r>
     </w:p>
     <w:p>
       <w:pPr>
@@ -1074,7 +1237,7 @@
       <w:pPr>
         <w:pStyle w:val="Subttulo"/>
         <w:rPr>
-          <w:rFonts w:ascii="Cataneo BT" w:hAnsi="Cataneo BT"/>
+          <w:rFonts w:ascii="Eras Bold ITC" w:hAnsi="Eras Bold ITC"/>
           <w:b/>
           <w:i w:val="0"/>
           <w:color w:val="00B0F0"/>
@@ -1089,13 +1252,13 @@
       </w:r>
       <w:r>
         <w:rPr>
-          <w:rFonts w:ascii="Cataneo BT" w:hAnsi="Cataneo BT"/>
+          <w:rFonts w:ascii="Eras Bold ITC" w:hAnsi="Eras Bold ITC"/>
         </w:rPr>
         <w:tab/>
       </w:r>
       <w:r>
         <w:rPr>
-          <w:rFonts w:ascii="Cataneo BT" w:hAnsi="Cataneo BT"/>
+          <w:rFonts w:ascii="Eras Bold ITC" w:hAnsi="Eras Bold ITC"/>
           <w:b/>
           <w:i w:val="0"/>
           <w:color w:val="00B0F0"/>
@@ -1108,21 +1271,57 @@
       <w:pPr>
         <w:pStyle w:val="Subttulo"/>
         <w:rPr>
+          <w:rFonts w:ascii="Monotype Corsiva" w:hAnsi="Monotype Corsiva" w:cs="Gisha"/>
+          <w:b/>
+          <w:i w:val="0"/>
+          <w:color w:val="00B0F0"/>
+          <w:sz w:val="56"/>
+          <w:szCs w:val="56"/>
+        </w:rPr>
+      </w:pPr>
+      <w:r>
+        <w:rPr>
+          <w:rFonts w:ascii="Monotype Corsiva" w:hAnsi="Monotype Corsiva" w:cs="Gisha"/>
+          <w:b/>
+          <w:i w:val="0"/>
+          <w:color w:val="00B0F0"/>
+          <w:sz w:val="56"/>
+          <w:szCs w:val="56"/>
+        </w:rPr>
+        <w:t xml:space="preserve">                      </w:t>
+      </w:r>
+      <w:proofErr w:type="spellStart"/>
+      <w:r>
+        <w:rPr>
+          <w:rFonts w:ascii="Monotype Corsiva" w:hAnsi="Monotype Corsiva" w:cs="Gisha"/>
+          <w:b/>
+          <w:i w:val="0"/>
+          <w:color w:val="00B0F0"/>
+          <w:sz w:val="56"/>
+          <w:szCs w:val="56"/>
+        </w:rPr>
+        <w:t>MistiStore</w:t>
+      </w:r>
+      <w:proofErr w:type="spellEnd"/>
+      <w:r>
+        <w:rPr>
+          <w:rFonts w:ascii="Monotype Corsiva" w:hAnsi="Monotype Corsiva" w:cs="Gisha"/>
+          <w:b/>
+          <w:i w:val="0"/>
+          <w:color w:val="00B0F0"/>
+          <w:sz w:val="56"/>
+          <w:szCs w:val="56"/>
+        </w:rPr>
+        <w:t xml:space="preserve">  </w:t>
+      </w:r>
+    </w:p>
+    <w:p>
+      <w:pPr>
+        <w:pStyle w:val="Subttulo"/>
+        <w:rPr>
           <w:rFonts w:ascii="Cataneo BT" w:hAnsi="Cataneo BT"/>
           <w:color w:val="00B050"/>
           <w:sz w:val="28"/>
-          <w:lang w:val="en-US"/>
-        </w:rPr>
-      </w:pPr>
-    </w:p>
-    <w:p>
-      <w:pPr>
-        <w:pStyle w:val="Subttulo"/>
-        <w:rPr>
-          <w:rFonts w:ascii="Cataneo BT" w:hAnsi="Cataneo BT"/>
-          <w:color w:val="00B050"/>
-          <w:sz w:val="28"/>
-          <w:lang w:val="en-US"/>
         </w:rPr>
       </w:pPr>
     </w:p>
@@ -1143,7 +1342,7 @@
         <mc:AlternateContent>
           <mc:Choice Requires="wps">
             <w:drawing>
-              <wp:anchor distT="0" distB="0" distL="114300" distR="114300" simplePos="0" relativeHeight="251664384" behindDoc="0" locked="0" layoutInCell="1" allowOverlap="1" wp14:anchorId="69CFFBB2" wp14:editId="6AF7CD41">
+              <wp:anchor distT="0" distB="0" distL="114300" distR="114300" simplePos="0" relativeHeight="251664384" behindDoc="0" locked="0" layoutInCell="1" allowOverlap="1" wp14:anchorId="1D909E2B" wp14:editId="50108CD2">
                 <wp:simplePos x="0" y="0"/>
                 <wp:positionH relativeFrom="column">
                   <wp:posOffset>15240</wp:posOffset>
@@ -1249,7 +1448,7 @@
         <mc:AlternateContent>
           <mc:Choice Requires="wps">
             <w:drawing>
-              <wp:anchor distT="0" distB="0" distL="114300" distR="114300" simplePos="0" relativeHeight="251665408" behindDoc="0" locked="0" layoutInCell="1" allowOverlap="1" wp14:anchorId="3F8A1E8A" wp14:editId="30C26B93">
+              <wp:anchor distT="0" distB="0" distL="114300" distR="114300" simplePos="0" relativeHeight="251665408" behindDoc="0" locked="0" layoutInCell="1" allowOverlap="1" wp14:anchorId="25F72CC8" wp14:editId="167DBBFE">
                 <wp:simplePos x="0" y="0"/>
                 <wp:positionH relativeFrom="column">
                   <wp:posOffset>156845</wp:posOffset>
@@ -1303,13 +1502,13 @@
                             <w:pPr>
                               <w:jc w:val="center"/>
                               <w:rPr>
-                                <w:rFonts w:ascii="Cataneo BT" w:hAnsi="Cataneo BT"/>
+                                <w:rFonts w:ascii="Eras Bold ITC" w:hAnsi="Eras Bold ITC"/>
                                 <w:sz w:val="28"/>
                               </w:rPr>
                             </w:pPr>
                             <w:r>
                               <w:rPr>
-                                <w:rFonts w:ascii="Cataneo BT" w:hAnsi="Cataneo BT"/>
+                                <w:rFonts w:ascii="Eras Bold ITC" w:hAnsi="Eras Bold ITC"/>
                                 <w:sz w:val="28"/>
                               </w:rPr>
                               <w:t>Documento de:</w:t>
@@ -1319,26 +1518,57 @@
                             <w:pPr>
                               <w:pStyle w:val="Ttulo"/>
                               <w:rPr>
-                                <w:rFonts w:ascii="Cataneo BT" w:hAnsi="Cataneo BT"/>
-                                <w:sz w:val="56"/>
-                                <w:lang w:val="es-PE"/>
-                              </w:rPr>
-                            </w:pPr>
-                            <w:r>
-                              <w:rPr>
-                                <w:rFonts w:ascii="Cataneo BT" w:hAnsi="Cataneo BT"/>
+                                <w:rFonts w:ascii="Eras Bold ITC" w:hAnsi="Eras Bold ITC"/>
                                 <w:sz w:val="44"/>
                                 <w:szCs w:val="24"/>
                                 <w:lang w:val="es-PE"/>
                               </w:rPr>
-                              <w:t>Plan de Desarrollo de Software</w:t>
+                            </w:pPr>
+                            <w:r>
+                              <w:rPr>
+                                <w:rFonts w:ascii="Eras Bold ITC" w:hAnsi="Eras Bold ITC"/>
+                                <w:sz w:val="44"/>
+                                <w:szCs w:val="24"/>
+                                <w:lang w:val="es-PE"/>
+                              </w:rPr>
+                              <w:t xml:space="preserve">Plan de Desarrollo </w:t>
+                            </w:r>
+                          </w:p>
+                          <w:p>
+                            <w:pPr>
+                              <w:pStyle w:val="Ttulo"/>
+                              <w:rPr>
+                                <w:rFonts w:ascii="Eras Bold ITC" w:hAnsi="Eras Bold ITC"/>
+                                <w:sz w:val="56"/>
+                                <w:lang w:val="es-PE"/>
+                              </w:rPr>
+                            </w:pPr>
+                            <w:proofErr w:type="gramStart"/>
+                            <w:r>
+                              <w:rPr>
+                                <w:rFonts w:ascii="Eras Bold ITC" w:hAnsi="Eras Bold ITC"/>
+                                <w:sz w:val="44"/>
+                                <w:szCs w:val="24"/>
+                                <w:lang w:val="es-PE"/>
+                              </w:rPr>
+                              <w:t>de</w:t>
+                            </w:r>
+                            <w:proofErr w:type="gramEnd"/>
+                            <w:r>
+                              <w:rPr>
+                                <w:rFonts w:ascii="Eras Bold ITC" w:hAnsi="Eras Bold ITC"/>
+                                <w:sz w:val="44"/>
+                                <w:szCs w:val="24"/>
+                                <w:lang w:val="es-PE"/>
+                              </w:rPr>
+                              <w:t xml:space="preserve"> Software</w:t>
                             </w:r>
                           </w:p>
                           <w:p>
                             <w:pPr>
                               <w:jc w:val="center"/>
                               <w:rPr>
-                                <w:rFonts w:ascii="Cataneo BT" w:hAnsi="Cataneo BT"/>
+                                <w:rFonts w:ascii="Eras Bold ITC" w:hAnsi="Eras Bold ITC"/>
                               </w:rPr>
                             </w:pPr>
                           </w:p>
@@ -1346,13 +1576,13 @@
                             <w:pPr>
                               <w:jc w:val="center"/>
                               <w:rPr>
-                                <w:rFonts w:ascii="Cataneo BT" w:hAnsi="Cataneo BT"/>
+                                <w:rFonts w:ascii="Eras Bold ITC" w:hAnsi="Eras Bold ITC"/>
                                 <w:sz w:val="28"/>
                               </w:rPr>
                             </w:pPr>
                             <w:r>
                               <w:rPr>
-                                <w:rFonts w:ascii="Cataneo BT" w:hAnsi="Cataneo BT"/>
+                                <w:rFonts w:ascii="Eras Bold ITC" w:hAnsi="Eras Bold ITC"/>
                                 <w:sz w:val="28"/>
                               </w:rPr>
                               <w:t>Responsables:</w:t>
@@ -1362,14 +1592,14 @@
                             <w:pPr>
                               <w:jc w:val="center"/>
                               <w:rPr>
-                                <w:rFonts w:ascii="Cataneo BT" w:hAnsi="Cataneo BT"/>
+                                <w:rFonts w:ascii="Eras Bold ITC" w:hAnsi="Eras Bold ITC"/>
                                 <w:b/>
                                 <w:sz w:val="32"/>
                               </w:rPr>
                             </w:pPr>
                             <w:r>
                               <w:rPr>
-                                <w:rFonts w:ascii="Cataneo BT" w:hAnsi="Cataneo BT"/>
+                                <w:rFonts w:ascii="Eras Bold ITC" w:hAnsi="Eras Bold ITC"/>
                                 <w:b/>
                                 <w:sz w:val="32"/>
                               </w:rPr>
@@ -1378,7 +1608,7 @@
                             <w:proofErr w:type="spellStart"/>
                             <w:r>
                               <w:rPr>
-                                <w:rFonts w:ascii="Cataneo BT" w:hAnsi="Cataneo BT"/>
+                                <w:rFonts w:ascii="Eras Bold ITC" w:hAnsi="Eras Bold ITC"/>
                                 <w:b/>
                                 <w:sz w:val="32"/>
                               </w:rPr>
@@ -1387,7 +1617,7 @@
                             <w:proofErr w:type="spellEnd"/>
                             <w:r>
                               <w:rPr>
-                                <w:rFonts w:ascii="Cataneo BT" w:hAnsi="Cataneo BT"/>
+                                <w:rFonts w:ascii="Eras Bold ITC" w:hAnsi="Eras Bold ITC"/>
                                 <w:b/>
                                 <w:sz w:val="32"/>
                               </w:rPr>
@@ -1396,7 +1626,7 @@
                             <w:proofErr w:type="spellStart"/>
                             <w:r>
                               <w:rPr>
-                                <w:rFonts w:ascii="Cataneo BT" w:hAnsi="Cataneo BT"/>
+                                <w:rFonts w:ascii="Eras Bold ITC" w:hAnsi="Eras Bold ITC"/>
                                 <w:b/>
                                 <w:sz w:val="32"/>
                               </w:rPr>
@@ -1408,7 +1638,7 @@
                             <w:pPr>
                               <w:jc w:val="center"/>
                               <w:rPr>
-                                <w:rFonts w:ascii="Cataneo BT" w:hAnsi="Cataneo BT"/>
+                                <w:rFonts w:ascii="Eras Bold ITC" w:hAnsi="Eras Bold ITC"/>
                                 <w:b/>
                                 <w:sz w:val="32"/>
                               </w:rPr>
@@ -1416,7 +1646,7 @@
                             <w:proofErr w:type="spellStart"/>
                             <w:r>
                               <w:rPr>
-                                <w:rFonts w:ascii="Cataneo BT" w:hAnsi="Cataneo BT"/>
+                                <w:rFonts w:ascii="Eras Bold ITC" w:hAnsi="Eras Bold ITC"/>
                                 <w:b/>
                                 <w:sz w:val="32"/>
                               </w:rPr>
@@ -1425,7 +1655,7 @@
                             <w:proofErr w:type="spellEnd"/>
                             <w:r>
                               <w:rPr>
-                                <w:rFonts w:ascii="Cataneo BT" w:hAnsi="Cataneo BT"/>
+                                <w:rFonts w:ascii="Eras Bold ITC" w:hAnsi="Eras Bold ITC"/>
                                 <w:b/>
                                 <w:sz w:val="32"/>
                               </w:rPr>
@@ -1434,7 +1664,7 @@
                             <w:proofErr w:type="spellStart"/>
                             <w:r>
                               <w:rPr>
-                                <w:rFonts w:ascii="Cataneo BT" w:hAnsi="Cataneo BT"/>
+                                <w:rFonts w:ascii="Eras Bold ITC" w:hAnsi="Eras Bold ITC"/>
                                 <w:b/>
                                 <w:sz w:val="32"/>
                               </w:rPr>
@@ -1443,7 +1673,7 @@
                             <w:proofErr w:type="spellEnd"/>
                             <w:r>
                               <w:rPr>
-                                <w:rFonts w:ascii="Cataneo BT" w:hAnsi="Cataneo BT"/>
+                                <w:rFonts w:ascii="Eras Bold ITC" w:hAnsi="Eras Bold ITC"/>
                                 <w:b/>
                                 <w:sz w:val="32"/>
                               </w:rPr>
@@ -1479,13 +1709,13 @@
                       <w:pPr>
                         <w:jc w:val="center"/>
                         <w:rPr>
-                          <w:rFonts w:ascii="Cataneo BT" w:hAnsi="Cataneo BT"/>
+                          <w:rFonts w:ascii="Eras Bold ITC" w:hAnsi="Eras Bold ITC"/>
                           <w:sz w:val="28"/>
                         </w:rPr>
                       </w:pPr>
                       <w:r>
                         <w:rPr>
-                          <w:rFonts w:ascii="Cataneo BT" w:hAnsi="Cataneo BT"/>
+                          <w:rFonts w:ascii="Eras Bold ITC" w:hAnsi="Eras Bold ITC"/>
                           <w:sz w:val="28"/>
                         </w:rPr>
                         <w:t>Documento de:</w:t>
@@ -1495,26 +1725,57 @@
                       <w:pPr>
                         <w:pStyle w:val="Ttulo"/>
                         <w:rPr>
-                          <w:rFonts w:ascii="Cataneo BT" w:hAnsi="Cataneo BT"/>
-                          <w:sz w:val="56"/>
-                          <w:lang w:val="es-PE"/>
-                        </w:rPr>
-                      </w:pPr>
-                      <w:r>
-                        <w:rPr>
-                          <w:rFonts w:ascii="Cataneo BT" w:hAnsi="Cataneo BT"/>
+                          <w:rFonts w:ascii="Eras Bold ITC" w:hAnsi="Eras Bold ITC"/>
                           <w:sz w:val="44"/>
                           <w:szCs w:val="24"/>
                           <w:lang w:val="es-PE"/>
                         </w:rPr>
-                        <w:t>Plan de Desarrollo de Software</w:t>
+                      </w:pPr>
+                      <w:r>
+                        <w:rPr>
+                          <w:rFonts w:ascii="Eras Bold ITC" w:hAnsi="Eras Bold ITC"/>
+                          <w:sz w:val="44"/>
+                          <w:szCs w:val="24"/>
+                          <w:lang w:val="es-PE"/>
+                        </w:rPr>
+                        <w:t xml:space="preserve">Plan de Desarrollo </w:t>
+                      </w:r>
+                    </w:p>
+                    <w:p>
+                      <w:pPr>
+                        <w:pStyle w:val="Ttulo"/>
+                        <w:rPr>
+                          <w:rFonts w:ascii="Eras Bold ITC" w:hAnsi="Eras Bold ITC"/>
+                          <w:sz w:val="56"/>
+                          <w:lang w:val="es-PE"/>
+                        </w:rPr>
+                      </w:pPr>
+                      <w:proofErr w:type="gramStart"/>
+                      <w:r>
+                        <w:rPr>
+                          <w:rFonts w:ascii="Eras Bold ITC" w:hAnsi="Eras Bold ITC"/>
+                          <w:sz w:val="44"/>
+                          <w:szCs w:val="24"/>
+                          <w:lang w:val="es-PE"/>
+                        </w:rPr>
+                        <w:t>de</w:t>
+                      </w:r>
+                      <w:proofErr w:type="gramEnd"/>
+                      <w:r>
+                        <w:rPr>
+                          <w:rFonts w:ascii="Eras Bold ITC" w:hAnsi="Eras Bold ITC"/>
+                          <w:sz w:val="44"/>
+                          <w:szCs w:val="24"/>
+                          <w:lang w:val="es-PE"/>
+                        </w:rPr>
+                        <w:t xml:space="preserve"> Software</w:t>
                       </w:r>
                     </w:p>
                     <w:p>
                       <w:pPr>
                         <w:jc w:val="center"/>
                         <w:rPr>
-                          <w:rFonts w:ascii="Cataneo BT" w:hAnsi="Cataneo BT"/>
+                          <w:rFonts w:ascii="Eras Bold ITC" w:hAnsi="Eras Bold ITC"/>
                         </w:rPr>
                       </w:pPr>
                     </w:p>
@@ -1522,13 +1783,13 @@
                       <w:pPr>
                         <w:jc w:val="center"/>
                         <w:rPr>
-                          <w:rFonts w:ascii="Cataneo BT" w:hAnsi="Cataneo BT"/>
+                          <w:rFonts w:ascii="Eras Bold ITC" w:hAnsi="Eras Bold ITC"/>
                           <w:sz w:val="28"/>
                         </w:rPr>
                       </w:pPr>
                       <w:r>
                         <w:rPr>
-                          <w:rFonts w:ascii="Cataneo BT" w:hAnsi="Cataneo BT"/>
+                          <w:rFonts w:ascii="Eras Bold ITC" w:hAnsi="Eras Bold ITC"/>
                           <w:sz w:val="28"/>
                         </w:rPr>
                         <w:t>Responsables:</w:t>
@@ -1538,14 +1799,14 @@
                       <w:pPr>
                         <w:jc w:val="center"/>
                         <w:rPr>
-                          <w:rFonts w:ascii="Cataneo BT" w:hAnsi="Cataneo BT"/>
+                          <w:rFonts w:ascii="Eras Bold ITC" w:hAnsi="Eras Bold ITC"/>
                           <w:b/>
                           <w:sz w:val="32"/>
                         </w:rPr>
                       </w:pPr>
                       <w:r>
                         <w:rPr>
-                          <w:rFonts w:ascii="Cataneo BT" w:hAnsi="Cataneo BT"/>
+                          <w:rFonts w:ascii="Eras Bold ITC" w:hAnsi="Eras Bold ITC"/>
                           <w:b/>
                           <w:sz w:val="32"/>
                         </w:rPr>
@@ -1554,7 +1815,7 @@
                       <w:proofErr w:type="spellStart"/>
                       <w:r>
                         <w:rPr>
-                          <w:rFonts w:ascii="Cataneo BT" w:hAnsi="Cataneo BT"/>
+                          <w:rFonts w:ascii="Eras Bold ITC" w:hAnsi="Eras Bold ITC"/>
                           <w:b/>
                           <w:sz w:val="32"/>
                         </w:rPr>
@@ -1563,7 +1824,7 @@
                       <w:proofErr w:type="spellEnd"/>
                       <w:r>
                         <w:rPr>
-                          <w:rFonts w:ascii="Cataneo BT" w:hAnsi="Cataneo BT"/>
+                          <w:rFonts w:ascii="Eras Bold ITC" w:hAnsi="Eras Bold ITC"/>
                           <w:b/>
                           <w:sz w:val="32"/>
                         </w:rPr>
@@ -1572,7 +1833,7 @@
                       <w:proofErr w:type="spellStart"/>
                       <w:r>
                         <w:rPr>
-                          <w:rFonts w:ascii="Cataneo BT" w:hAnsi="Cataneo BT"/>
+                          <w:rFonts w:ascii="Eras Bold ITC" w:hAnsi="Eras Bold ITC"/>
                           <w:b/>
                           <w:sz w:val="32"/>
                         </w:rPr>
@@ -1584,7 +1845,7 @@
                       <w:pPr>
                         <w:jc w:val="center"/>
                         <w:rPr>
-                          <w:rFonts w:ascii="Cataneo BT" w:hAnsi="Cataneo BT"/>
+                          <w:rFonts w:ascii="Eras Bold ITC" w:hAnsi="Eras Bold ITC"/>
                           <w:b/>
                           <w:sz w:val="32"/>
                         </w:rPr>
@@ -1592,7 +1853,7 @@
                       <w:proofErr w:type="spellStart"/>
                       <w:r>
                         <w:rPr>
-                          <w:rFonts w:ascii="Cataneo BT" w:hAnsi="Cataneo BT"/>
+                          <w:rFonts w:ascii="Eras Bold ITC" w:hAnsi="Eras Bold ITC"/>
                           <w:b/>
                           <w:sz w:val="32"/>
                         </w:rPr>
@@ -1601,7 +1862,7 @@
                       <w:proofErr w:type="spellEnd"/>
                       <w:r>
                         <w:rPr>
-                          <w:rFonts w:ascii="Cataneo BT" w:hAnsi="Cataneo BT"/>
+                          <w:rFonts w:ascii="Eras Bold ITC" w:hAnsi="Eras Bold ITC"/>
                           <w:b/>
                           <w:sz w:val="32"/>
                         </w:rPr>
@@ -1610,7 +1871,7 @@
                       <w:proofErr w:type="spellStart"/>
                       <w:r>
                         <w:rPr>
-                          <w:rFonts w:ascii="Cataneo BT" w:hAnsi="Cataneo BT"/>
+                          <w:rFonts w:ascii="Eras Bold ITC" w:hAnsi="Eras Bold ITC"/>
                           <w:b/>
                           <w:sz w:val="32"/>
                         </w:rPr>
@@ -1619,7 +1880,7 @@
                       <w:proofErr w:type="spellEnd"/>
                       <w:r>
                         <w:rPr>
-                          <w:rFonts w:ascii="Cataneo BT" w:hAnsi="Cataneo BT"/>
+                          <w:rFonts w:ascii="Eras Bold ITC" w:hAnsi="Eras Bold ITC"/>
                           <w:b/>
                           <w:sz w:val="32"/>
                         </w:rPr>
@@ -1640,166 +1901,22 @@
           <w:rFonts w:ascii="Cataneo BT" w:hAnsi="Cataneo BT"/>
         </w:rPr>
       </w:pPr>
-    </w:p>
-    <w:p>
-      <w:pPr>
-        <w:rPr>
-          <w:rFonts w:ascii="Cataneo BT" w:hAnsi="Cataneo BT"/>
-        </w:rPr>
-      </w:pPr>
-    </w:p>
-    <w:p>
-      <w:pPr>
-        <w:rPr>
-          <w:rFonts w:ascii="Cataneo BT" w:hAnsi="Cataneo BT"/>
-        </w:rPr>
-      </w:pPr>
-    </w:p>
-    <w:p>
-      <w:pPr>
-        <w:rPr>
-          <w:rFonts w:ascii="Cataneo BT" w:hAnsi="Cataneo BT"/>
-        </w:rPr>
-      </w:pPr>
-    </w:p>
-    <w:p>
-      <w:pPr>
-        <w:rPr>
-          <w:rFonts w:ascii="Cataneo BT" w:hAnsi="Cataneo BT"/>
-        </w:rPr>
-      </w:pPr>
-    </w:p>
-    <w:p>
-      <w:pPr>
-        <w:rPr>
-          <w:rFonts w:ascii="Cataneo BT" w:hAnsi="Cataneo BT"/>
-        </w:rPr>
-      </w:pPr>
-    </w:p>
-    <w:p>
-      <w:pPr>
-        <w:rPr>
-          <w:rFonts w:ascii="Cataneo BT" w:hAnsi="Cataneo BT"/>
-        </w:rPr>
-      </w:pPr>
-    </w:p>
-    <w:p>
-      <w:pPr>
-        <w:rPr>
-          <w:rFonts w:ascii="Cataneo BT" w:hAnsi="Cataneo BT"/>
-        </w:rPr>
-      </w:pPr>
-    </w:p>
-    <w:p>
-      <w:pPr>
-        <w:rPr>
-          <w:rFonts w:ascii="Cataneo BT" w:hAnsi="Cataneo BT"/>
-        </w:rPr>
-      </w:pPr>
-    </w:p>
-    <w:p>
-      <w:pPr>
-        <w:rPr>
-          <w:rFonts w:ascii="Cataneo BT" w:hAnsi="Cataneo BT"/>
-        </w:rPr>
-      </w:pPr>
-    </w:p>
-    <w:p>
-      <w:pPr>
-        <w:rPr>
-          <w:rFonts w:ascii="Cataneo BT" w:hAnsi="Cataneo BT"/>
-        </w:rPr>
-      </w:pPr>
-    </w:p>
-    <w:p>
-      <w:pPr>
-        <w:rPr>
-          <w:rFonts w:ascii="Cataneo BT" w:hAnsi="Cataneo BT"/>
-        </w:rPr>
-      </w:pPr>
-    </w:p>
-    <w:p>
-      <w:pPr>
-        <w:rPr>
-          <w:rFonts w:ascii="Cataneo BT" w:hAnsi="Cataneo BT"/>
-        </w:rPr>
-      </w:pPr>
-    </w:p>
-    <w:p>
-      <w:pPr>
-        <w:rPr>
-          <w:rFonts w:ascii="Cataneo BT" w:hAnsi="Cataneo BT"/>
-        </w:rPr>
-      </w:pPr>
-    </w:p>
-    <w:p>
-      <w:pPr>
-        <w:tabs>
-          <w:tab w:val="left" w:pos="3972"/>
-        </w:tabs>
-        <w:rPr>
-          <w:rFonts w:ascii="Cataneo BT" w:hAnsi="Cataneo BT"/>
-        </w:rPr>
-      </w:pPr>
-    </w:p>
-    <w:p>
-      <w:pPr>
-        <w:tabs>
-          <w:tab w:val="left" w:pos="3972"/>
-        </w:tabs>
-        <w:rPr>
-          <w:rFonts w:ascii="Cataneo BT" w:hAnsi="Cataneo BT"/>
-        </w:rPr>
-      </w:pPr>
-    </w:p>
-    <w:p>
-      <w:pPr>
-        <w:tabs>
-          <w:tab w:val="left" w:pos="3972"/>
-        </w:tabs>
-        <w:rPr>
-          <w:rFonts w:ascii="Cataneo BT" w:hAnsi="Cataneo BT"/>
-          <w:color w:val="00B0F0"/>
-          <w:lang w:val="en-US"/>
-        </w:rPr>
-      </w:pPr>
-      <w:r>
-        <w:rPr>
-          <w:rFonts w:ascii="Cataneo BT" w:hAnsi="Cataneo BT"/>
-          <w:color w:val="00B0F0"/>
-          <w:sz w:val="36"/>
-          <w:lang w:val="en-US"/>
-        </w:rPr>
-        <w:t>Software Engineer Computer Science (SECS)</w:t>
-      </w:r>
-    </w:p>
-    <w:p>
-      <w:pPr>
-        <w:pStyle w:val="Subttulo"/>
-        <w:rPr>
-          <w:rFonts w:ascii="Cataneo BT" w:hAnsi="Cataneo BT"/>
-        </w:rPr>
-      </w:pPr>
-      <w:bookmarkStart w:id="0" w:name="_GoBack"/>
-      <w:bookmarkEnd w:id="0"/>
       <w:r>
         <w:rPr>
           <w:rFonts w:ascii="Cataneo BT" w:hAnsi="Cataneo BT"/>
           <w:noProof/>
-          <w:color w:val="4E81BE"/>
           <w:lang w:eastAsia="es-PE"/>
         </w:rPr>
-        <w:lastRenderedPageBreak/>
         <mc:AlternateContent>
           <mc:Choice Requires="wps">
             <w:drawing>
-              <wp:anchor distT="0" distB="0" distL="114300" distR="114300" simplePos="0" relativeHeight="251667456" behindDoc="0" locked="0" layoutInCell="1" allowOverlap="1" wp14:anchorId="48D6913B" wp14:editId="6A8E4EC3">
+              <wp:anchor distT="0" distB="0" distL="114300" distR="114300" simplePos="0" relativeHeight="251679744" behindDoc="0" locked="0" layoutInCell="1" allowOverlap="1" wp14:anchorId="60CD6958" wp14:editId="434F3075">
                 <wp:simplePos x="0" y="0"/>
                 <wp:positionH relativeFrom="column">
-                  <wp:posOffset>5544879</wp:posOffset>
+                  <wp:posOffset>5697220</wp:posOffset>
                 </wp:positionH>
                 <wp:positionV relativeFrom="paragraph">
-                  <wp:posOffset>-935665</wp:posOffset>
+                  <wp:posOffset>4812030</wp:posOffset>
                 </wp:positionV>
                 <wp:extent cx="1325880" cy="10706986"/>
                 <wp:effectExtent l="0" t="0" r="26670" b="18415"/>
@@ -1825,19 +1942,19 @@
                         <a:gradFill flip="none" rotWithShape="1">
                           <a:gsLst>
                             <a:gs pos="0">
-                              <a:srgbClr val="4E81BE">
+                              <a:srgbClr val="00B0F0">
                                 <a:tint val="66000"/>
                                 <a:satMod val="160000"/>
                               </a:srgbClr>
                             </a:gs>
                             <a:gs pos="50000">
-                              <a:srgbClr val="4E81BE">
+                              <a:srgbClr val="00B0F0">
                                 <a:tint val="44500"/>
                                 <a:satMod val="160000"/>
                               </a:srgbClr>
                             </a:gs>
                             <a:gs pos="100000">
-                              <a:srgbClr val="4E81BE">
+                              <a:srgbClr val="00B0F0">
                                 <a:tint val="23500"/>
                                 <a:satMod val="160000"/>
                               </a:srgbClr>
@@ -1872,8 +1989,8 @@
           </mc:Choice>
           <mc:Fallback>
             <w:pict>
-              <v:rect id="Rectángulo 1" o:spid="_x0000_s1026" style="position:absolute;margin-left:436.6pt;margin-top:-73.65pt;width:104.4pt;height:843.05pt;flip:x;z-index:251667456;visibility:visible;mso-wrap-style:square;mso-width-percent:0;mso-height-percent:0;mso-wrap-distance-left:9pt;mso-wrap-distance-top:0;mso-wrap-distance-right:9pt;mso-wrap-distance-bottom:0;mso-position-horizontal:absolute;mso-position-horizontal-relative:text;mso-position-vertical:absolute;mso-position-vertical-relative:text;mso-width-percent:0;mso-height-percent:0;mso-width-relative:page;mso-height-relative:page;v-text-anchor:top" o:gfxdata="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" fillcolor="#9ab5e5" strokecolor="white [3212]">
-                <v:fill color2="#e1e8f6" rotate="t" angle="90" colors="0 #9ab5e5;.5 #c2d1ed;1 #e1e8f6" focus="100%" type="gradient"/>
+              <v:rect id="Rectángulo 1" o:spid="_x0000_s1026" style="position:absolute;margin-left:448.6pt;margin-top:378.9pt;width:104.4pt;height:843.05pt;flip:x;z-index:251679744;visibility:visible;mso-wrap-style:square;mso-width-percent:0;mso-height-percent:0;mso-wrap-distance-left:9pt;mso-wrap-distance-top:0;mso-wrap-distance-right:9pt;mso-wrap-distance-bottom:0;mso-position-horizontal:absolute;mso-position-horizontal-relative:text;mso-position-vertical:absolute;mso-position-vertical-relative:text;mso-width-percent:0;mso-height-percent:0;mso-width-relative:page;mso-height-relative:page;v-text-anchor:top" o:gfxdata="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" fillcolor="#83d3ff" strokecolor="white [3212]">
+                <v:fill color2="#dbf0ff" rotate="t" angle="90" colors="0 #83d3ff;.5 #b5e2ff;1 #dbf0ff" focus="100%" type="gradient"/>
               </v:rect>
             </w:pict>
           </mc:Fallback>
@@ -1882,9 +1999,193 @@
     </w:p>
     <w:p>
       <w:pPr>
+        <w:rPr>
+          <w:rFonts w:ascii="Cataneo BT" w:hAnsi="Cataneo BT"/>
+        </w:rPr>
+      </w:pPr>
+    </w:p>
+    <w:p>
+      <w:pPr>
+        <w:rPr>
+          <w:rFonts w:ascii="Cataneo BT" w:hAnsi="Cataneo BT"/>
+        </w:rPr>
+      </w:pPr>
+    </w:p>
+    <w:p>
+      <w:pPr>
+        <w:rPr>
+          <w:rFonts w:ascii="Cataneo BT" w:hAnsi="Cataneo BT"/>
+        </w:rPr>
+      </w:pPr>
+    </w:p>
+    <w:p>
+      <w:pPr>
+        <w:rPr>
+          <w:rFonts w:ascii="Cataneo BT" w:hAnsi="Cataneo BT"/>
+        </w:rPr>
+      </w:pPr>
+    </w:p>
+    <w:p>
+      <w:pPr>
+        <w:rPr>
+          <w:rFonts w:ascii="Cataneo BT" w:hAnsi="Cataneo BT"/>
+        </w:rPr>
+      </w:pPr>
+    </w:p>
+    <w:p>
+      <w:pPr>
+        <w:rPr>
+          <w:rFonts w:ascii="Cataneo BT" w:hAnsi="Cataneo BT"/>
+        </w:rPr>
+      </w:pPr>
+    </w:p>
+    <w:p>
+      <w:pPr>
+        <w:rPr>
+          <w:rFonts w:ascii="Cataneo BT" w:hAnsi="Cataneo BT"/>
+        </w:rPr>
+      </w:pPr>
+    </w:p>
+    <w:p>
+      <w:pPr>
+        <w:rPr>
+          <w:rFonts w:ascii="Cataneo BT" w:hAnsi="Cataneo BT"/>
+        </w:rPr>
+      </w:pPr>
+    </w:p>
+    <w:p>
+      <w:pPr>
+        <w:rPr>
+          <w:rFonts w:ascii="Cataneo BT" w:hAnsi="Cataneo BT"/>
+        </w:rPr>
+      </w:pPr>
+    </w:p>
+    <w:p>
+      <w:pPr>
+        <w:rPr>
+          <w:rFonts w:ascii="Cataneo BT" w:hAnsi="Cataneo BT"/>
+        </w:rPr>
+      </w:pPr>
+    </w:p>
+    <w:p>
+      <w:pPr>
+        <w:rPr>
+          <w:rFonts w:ascii="Cataneo BT" w:hAnsi="Cataneo BT"/>
+        </w:rPr>
+      </w:pPr>
+    </w:p>
+    <w:p>
+      <w:pPr>
+        <w:rPr>
+          <w:rFonts w:ascii="Cataneo BT" w:hAnsi="Cataneo BT"/>
+        </w:rPr>
+      </w:pPr>
+    </w:p>
+    <w:p>
+      <w:pPr>
+        <w:rPr>
+          <w:rFonts w:ascii="Cataneo BT" w:hAnsi="Cataneo BT"/>
+        </w:rPr>
+      </w:pPr>
+    </w:p>
+    <w:p>
+      <w:pPr>
+        <w:tabs>
+          <w:tab w:val="left" w:pos="3972"/>
+        </w:tabs>
+        <w:rPr>
+          <w:rFonts w:ascii="Cataneo BT" w:hAnsi="Cataneo BT"/>
+        </w:rPr>
+      </w:pPr>
+    </w:p>
+    <w:p>
+      <w:pPr>
+        <w:tabs>
+          <w:tab w:val="left" w:pos="3972"/>
+        </w:tabs>
+        <w:rPr>
+          <w:rFonts w:ascii="Cataneo BT" w:hAnsi="Cataneo BT"/>
+        </w:rPr>
+      </w:pPr>
+    </w:p>
+    <w:p>
+      <w:pPr>
+        <w:tabs>
+          <w:tab w:val="left" w:pos="3972"/>
+        </w:tabs>
+        <w:rPr>
+          <w:rFonts w:ascii="Eras Bold ITC" w:hAnsi="Eras Bold ITC"/>
+          <w:color w:val="00B0F0"/>
+        </w:rPr>
+      </w:pPr>
+      <w:r>
+        <w:rPr>
+          <w:rFonts w:ascii="Eras Bold ITC" w:hAnsi="Eras Bold ITC"/>
+          <w:color w:val="00B0F0"/>
+          <w:sz w:val="36"/>
+        </w:rPr>
+        <w:t xml:space="preserve">Software </w:t>
+      </w:r>
+      <w:proofErr w:type="spellStart"/>
+      <w:r>
+        <w:rPr>
+          <w:rFonts w:ascii="Eras Bold ITC" w:hAnsi="Eras Bold ITC"/>
+          <w:color w:val="00B0F0"/>
+          <w:sz w:val="36"/>
+        </w:rPr>
+        <w:t>Engineer</w:t>
+      </w:r>
+      <w:proofErr w:type="spellEnd"/>
+      <w:r>
+        <w:rPr>
+          <w:rFonts w:ascii="Eras Bold ITC" w:hAnsi="Eras Bold ITC"/>
+          <w:color w:val="00B0F0"/>
+          <w:sz w:val="36"/>
+        </w:rPr>
+        <w:t xml:space="preserve"> </w:t>
+      </w:r>
+      <w:proofErr w:type="spellStart"/>
+      <w:r>
+        <w:rPr>
+          <w:rFonts w:ascii="Eras Bold ITC" w:hAnsi="Eras Bold ITC"/>
+          <w:color w:val="00B0F0"/>
+          <w:sz w:val="36"/>
+        </w:rPr>
+        <w:t>Computer</w:t>
+      </w:r>
+      <w:proofErr w:type="spellEnd"/>
+      <w:r>
+        <w:rPr>
+          <w:rFonts w:ascii="Eras Bold ITC" w:hAnsi="Eras Bold ITC"/>
+          <w:color w:val="00B0F0"/>
+          <w:sz w:val="36"/>
+        </w:rPr>
+        <w:t xml:space="preserve"> </w:t>
+      </w:r>
+      <w:proofErr w:type="spellStart"/>
+      <w:r>
+        <w:rPr>
+          <w:rFonts w:ascii="Eras Bold ITC" w:hAnsi="Eras Bold ITC"/>
+          <w:color w:val="00B0F0"/>
+          <w:sz w:val="36"/>
+        </w:rPr>
+        <w:t>Science</w:t>
+      </w:r>
+      <w:proofErr w:type="spellEnd"/>
+      <w:r>
+        <w:rPr>
+          <w:rFonts w:ascii="Eras Bold ITC" w:hAnsi="Eras Bold ITC"/>
+          <w:color w:val="00B0F0"/>
+          <w:sz w:val="36"/>
+        </w:rPr>
+        <w:t xml:space="preserve"> (SECS)</w:t>
+      </w:r>
+    </w:p>
+    <w:p>
+      <w:pPr>
         <w:pStyle w:val="Subttulo"/>
         <w:rPr>
-          <w:rFonts w:ascii="Cataneo BT" w:hAnsi="Cataneo BT"/>
+          <w:rFonts w:ascii="Eras Bold ITC" w:hAnsi="Eras Bold ITC"/>
         </w:rPr>
       </w:pPr>
     </w:p>
@@ -1896,12 +2197,112 @@
           <w:color w:val="4E81BE"/>
         </w:rPr>
       </w:pPr>
+      <w:r>
+        <w:rPr>
+          <w:rFonts w:ascii="Cataneo BT" w:hAnsi="Cataneo BT"/>
+          <w:noProof/>
+          <w:lang w:eastAsia="es-PE"/>
+        </w:rPr>
+        <w:lastRenderedPageBreak/>
+        <mc:AlternateContent>
+          <mc:Choice Requires="wps">
+            <w:drawing>
+              <wp:anchor distT="0" distB="0" distL="114300" distR="114300" simplePos="0" relativeHeight="251673600" behindDoc="0" locked="0" layoutInCell="1" allowOverlap="1" wp14:anchorId="544FDD58" wp14:editId="16EB5B94">
+                <wp:simplePos x="0" y="0"/>
+                <wp:positionH relativeFrom="column">
+                  <wp:posOffset>5697220</wp:posOffset>
+                </wp:positionH>
+                <wp:positionV relativeFrom="paragraph">
+                  <wp:posOffset>-1021080</wp:posOffset>
+                </wp:positionV>
+                <wp:extent cx="1325880" cy="10706735"/>
+                <wp:effectExtent l="0" t="0" r="26670" b="18415"/>
+                <wp:wrapNone/>
+                <wp:docPr id="4" name="Rectángulo 1"/>
+                <wp:cNvGraphicFramePr>
+                  <a:graphicFrameLocks xmlns:a="http://schemas.openxmlformats.org/drawingml/2006/main"/>
+                </wp:cNvGraphicFramePr>
+                <a:graphic xmlns:a="http://schemas.openxmlformats.org/drawingml/2006/main">
+                  <a:graphicData uri="http://schemas.microsoft.com/office/word/2010/wordprocessingShape">
+                    <wps:wsp>
+                      <wps:cNvSpPr>
+                        <a:spLocks noChangeArrowheads="1"/>
+                      </wps:cNvSpPr>
+                      <wps:spPr bwMode="auto">
+                        <a:xfrm flipH="1">
+                          <a:off x="0" y="0"/>
+                          <a:ext cx="1325880" cy="10706735"/>
+                        </a:xfrm>
+                        <a:prstGeom prst="rect">
+                          <a:avLst/>
+                        </a:prstGeom>
+                        <a:gradFill flip="none" rotWithShape="1">
+                          <a:gsLst>
+                            <a:gs pos="0">
+                              <a:srgbClr val="00B050">
+                                <a:tint val="66000"/>
+                                <a:satMod val="160000"/>
+                              </a:srgbClr>
+                            </a:gs>
+                            <a:gs pos="50000">
+                              <a:srgbClr val="00B050">
+                                <a:tint val="44500"/>
+                                <a:satMod val="160000"/>
+                              </a:srgbClr>
+                            </a:gs>
+                            <a:gs pos="100000">
+                              <a:srgbClr val="00B050">
+                                <a:tint val="23500"/>
+                                <a:satMod val="160000"/>
+                              </a:srgbClr>
+                            </a:gs>
+                          </a:gsLst>
+                          <a:lin ang="0" scaled="1"/>
+                          <a:tileRect/>
+                        </a:gradFill>
+                        <a:ln w="9525">
+                          <a:solidFill>
+                            <a:schemeClr val="bg1">
+                              <a:lumMod val="100000"/>
+                              <a:lumOff val="0"/>
+                            </a:schemeClr>
+                          </a:solidFill>
+                          <a:miter lim="800000"/>
+                          <a:headEnd/>
+                          <a:tailEnd/>
+                        </a:ln>
+                      </wps:spPr>
+                      <wps:bodyPr rot="0" vert="horz" wrap="square" lIns="91440" tIns="45720" rIns="91440" bIns="45720" anchor="t" anchorCtr="0" upright="1">
+                        <a:noAutofit/>
+                      </wps:bodyPr>
+                    </wps:wsp>
+                  </a:graphicData>
+                </a:graphic>
+                <wp14:sizeRelH relativeFrom="page">
+                  <wp14:pctWidth>0</wp14:pctWidth>
+                </wp14:sizeRelH>
+                <wp14:sizeRelV relativeFrom="page">
+                  <wp14:pctHeight>0</wp14:pctHeight>
+                </wp14:sizeRelV>
+              </wp:anchor>
+            </w:drawing>
+          </mc:Choice>
+          <mc:Fallback>
+            <w:pict>
+              <v:rect id="Rectángulo 1" o:spid="_x0000_s1026" style="position:absolute;margin-left:448.6pt;margin-top:-80.4pt;width:104.4pt;height:843.05pt;flip:x;z-index:251673600;visibility:visible;mso-wrap-style:square;mso-width-percent:0;mso-height-percent:0;mso-wrap-distance-left:9pt;mso-wrap-distance-top:0;mso-wrap-distance-right:9pt;mso-wrap-distance-bottom:0;mso-position-horizontal:absolute;mso-position-horizontal-relative:text;mso-position-vertical:absolute;mso-position-vertical-relative:text;mso-width-percent:0;mso-height-percent:0;mso-width-relative:page;mso-height-relative:page;v-text-anchor:top" o:gfxdata="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" fillcolor="#8fdea0" strokecolor="white [3212]">
+                <v:fill color2="#dff3e3" rotate="t" angle="90" colors="0 #8fdea0;.5 #bce9c5;1 #dff3e3" focus="100%" type="gradient"/>
+              </v:rect>
+            </w:pict>
+          </mc:Fallback>
+        </mc:AlternateContent>
+      </w:r>
     </w:p>
     <w:p>
       <w:pPr>
         <w:pStyle w:val="Subttulo"/>
         <w:rPr>
           <w:rFonts w:ascii="Cataneo BT" w:hAnsi="Cataneo BT"/>
+          <w:color w:val="4E81BE"/>
         </w:rPr>
       </w:pPr>
     </w:p>
@@ -1910,30 +2311,41 @@
         <w:pStyle w:val="Subttulo"/>
         <w:rPr>
           <w:rFonts w:ascii="Cataneo BT" w:hAnsi="Cataneo BT"/>
+          <w:color w:val="0070C0"/>
+        </w:rPr>
+      </w:pPr>
+    </w:p>
+    <w:p>
+      <w:pPr>
+        <w:pStyle w:val="Subttulo"/>
+        <w:rPr>
+          <w:rFonts w:ascii="Eras Bold ITC" w:hAnsi="Eras Bold ITC"/>
           <w:b/>
           <w:i w:val="0"/>
-          <w:color w:val="4E81BE"/>
+          <w:color w:val="0070C0"/>
           <w:sz w:val="28"/>
         </w:rPr>
       </w:pPr>
       <w:r>
         <w:rPr>
           <w:rFonts w:ascii="Cataneo BT" w:hAnsi="Cataneo BT"/>
+          <w:color w:val="0070C0"/>
         </w:rPr>
         <w:tab/>
       </w:r>
       <w:r>
         <w:rPr>
-          <w:rFonts w:ascii="Cataneo BT" w:hAnsi="Cataneo BT"/>
+          <w:rFonts w:ascii="Eras Bold ITC" w:hAnsi="Eras Bold ITC"/>
+          <w:color w:val="0070C0"/>
         </w:rPr>
         <w:tab/>
       </w:r>
       <w:r>
         <w:rPr>
-          <w:rFonts w:ascii="Cataneo BT" w:hAnsi="Cataneo BT"/>
+          <w:rFonts w:ascii="Eras Bold ITC" w:hAnsi="Eras Bold ITC"/>
           <w:b/>
           <w:i w:val="0"/>
-          <w:color w:val="4E81BE"/>
+          <w:color w:val="0070C0"/>
           <w:sz w:val="40"/>
         </w:rPr>
         <w:t>Proyecto de E-Commerce</w:t>
@@ -1943,23 +2355,70 @@
       <w:pPr>
         <w:pStyle w:val="Subttulo"/>
         <w:rPr>
-          <w:rFonts w:ascii="Cataneo BT" w:hAnsi="Cataneo BT"/>
+          <w:rFonts w:ascii="Monotype Corsiva" w:hAnsi="Monotype Corsiva" w:cs="Gisha"/>
+          <w:b/>
+          <w:i w:val="0"/>
+          <w:color w:val="0070C0"/>
+          <w:sz w:val="56"/>
+          <w:szCs w:val="56"/>
+        </w:rPr>
+      </w:pPr>
+      <w:r>
+        <w:rPr>
+          <w:rFonts w:ascii="Monotype Corsiva" w:hAnsi="Monotype Corsiva" w:cs="Gisha"/>
+          <w:b/>
+          <w:i w:val="0"/>
+          <w:color w:val="0070C0"/>
+          <w:sz w:val="56"/>
+          <w:szCs w:val="56"/>
+        </w:rPr>
+        <w:t xml:space="preserve">                      </w:t>
+      </w:r>
+      <w:proofErr w:type="spellStart"/>
+      <w:r>
+        <w:rPr>
+          <w:rFonts w:ascii="Monotype Corsiva" w:hAnsi="Monotype Corsiva" w:cs="Gisha"/>
+          <w:b/>
+          <w:i w:val="0"/>
+          <w:color w:val="0070C0"/>
+          <w:sz w:val="56"/>
+          <w:szCs w:val="56"/>
+        </w:rPr>
+        <w:t>MistiStore</w:t>
+      </w:r>
+      <w:proofErr w:type="spellEnd"/>
+      <w:r>
+        <w:rPr>
+          <w:rFonts w:ascii="Monotype Corsiva" w:hAnsi="Monotype Corsiva" w:cs="Gisha"/>
+          <w:b/>
+          <w:i w:val="0"/>
+          <w:color w:val="0070C0"/>
+          <w:sz w:val="56"/>
+          <w:szCs w:val="56"/>
+        </w:rPr>
+        <w:t xml:space="preserve">  </w:t>
+      </w:r>
+    </w:p>
+    <w:p>
+      <w:pPr>
+        <w:pStyle w:val="Subttulo"/>
+        <w:rPr>
+          <w:rFonts w:ascii="Eras Bold ITC" w:hAnsi="Eras Bold ITC"/>
           <w:color w:val="00B050"/>
           <w:sz w:val="28"/>
-          <w:lang w:val="en-US"/>
-        </w:rPr>
-      </w:pPr>
-    </w:p>
-    <w:p>
-      <w:pPr>
-        <w:pStyle w:val="Subttulo"/>
-        <w:rPr>
-          <w:rFonts w:ascii="Cataneo BT" w:hAnsi="Cataneo BT"/>
-          <w:color w:val="00B050"/>
-          <w:sz w:val="28"/>
-          <w:lang w:val="en-US"/>
-        </w:rPr>
-      </w:pPr>
+        </w:rPr>
+      </w:pPr>
+      <w:r>
+        <w:rPr>
+          <w:rFonts w:ascii="Monotype Corsiva" w:hAnsi="Monotype Corsiva" w:cs="Gisha"/>
+          <w:b/>
+          <w:i w:val="0"/>
+          <w:color w:val="0070C0"/>
+          <w:sz w:val="56"/>
+          <w:szCs w:val="56"/>
+        </w:rPr>
+        <w:t xml:space="preserve"> </w:t>
+      </w:r>
     </w:p>
     <w:p>
       <w:pPr>
@@ -1978,7 +2437,7 @@
         <mc:AlternateContent>
           <mc:Choice Requires="wps">
             <w:drawing>
-              <wp:anchor distT="0" distB="0" distL="114300" distR="114300" simplePos="0" relativeHeight="251668480" behindDoc="0" locked="0" layoutInCell="1" allowOverlap="1" wp14:anchorId="69CFFBB2" wp14:editId="6AF7CD41">
+              <wp:anchor distT="0" distB="0" distL="114300" distR="114300" simplePos="0" relativeHeight="251668480" behindDoc="0" locked="0" layoutInCell="1" allowOverlap="1" wp14:anchorId="5E24F1BD" wp14:editId="4A5AC99C">
                 <wp:simplePos x="0" y="0"/>
                 <wp:positionH relativeFrom="column">
                   <wp:posOffset>15240</wp:posOffset>
@@ -2084,7 +2543,7 @@
         <mc:AlternateContent>
           <mc:Choice Requires="wps">
             <w:drawing>
-              <wp:anchor distT="0" distB="0" distL="114300" distR="114300" simplePos="0" relativeHeight="251669504" behindDoc="0" locked="0" layoutInCell="1" allowOverlap="1" wp14:anchorId="3F8A1E8A" wp14:editId="30C26B93">
+              <wp:anchor distT="0" distB="0" distL="114300" distR="114300" simplePos="0" relativeHeight="251669504" behindDoc="0" locked="0" layoutInCell="1" allowOverlap="1" wp14:anchorId="17F5395F" wp14:editId="35A6A0DE">
                 <wp:simplePos x="0" y="0"/>
                 <wp:positionH relativeFrom="column">
                   <wp:posOffset>156845</wp:posOffset>
@@ -2138,13 +2597,13 @@
                             <w:pPr>
                               <w:jc w:val="center"/>
                               <w:rPr>
-                                <w:rFonts w:ascii="Cataneo BT" w:hAnsi="Cataneo BT"/>
+                                <w:rFonts w:ascii="Eras Bold ITC" w:hAnsi="Eras Bold ITC"/>
                                 <w:sz w:val="28"/>
                               </w:rPr>
                             </w:pPr>
                             <w:r>
                               <w:rPr>
-                                <w:rFonts w:ascii="Cataneo BT" w:hAnsi="Cataneo BT"/>
+                                <w:rFonts w:ascii="Eras Bold ITC" w:hAnsi="Eras Bold ITC"/>
                                 <w:sz w:val="28"/>
                               </w:rPr>
                               <w:t>Documento de:</w:t>
@@ -2154,26 +2613,46 @@
                             <w:pPr>
                               <w:pStyle w:val="Ttulo"/>
                               <w:rPr>
-                                <w:rFonts w:ascii="Cataneo BT" w:hAnsi="Cataneo BT"/>
-                                <w:sz w:val="56"/>
-                                <w:lang w:val="es-PE"/>
-                              </w:rPr>
-                            </w:pPr>
-                            <w:r>
-                              <w:rPr>
-                                <w:rFonts w:ascii="Cataneo BT" w:hAnsi="Cataneo BT"/>
+                                <w:rFonts w:ascii="Eras Bold ITC" w:hAnsi="Eras Bold ITC"/>
                                 <w:sz w:val="44"/>
                                 <w:szCs w:val="24"/>
                                 <w:lang w:val="es-PE"/>
                               </w:rPr>
-                              <w:t>Plan de Arquitectura de Software</w:t>
+                            </w:pPr>
+                            <w:r>
+                              <w:rPr>
+                                <w:rFonts w:ascii="Eras Bold ITC" w:hAnsi="Eras Bold ITC"/>
+                                <w:sz w:val="44"/>
+                                <w:szCs w:val="24"/>
+                                <w:lang w:val="es-PE"/>
+                              </w:rPr>
+                              <w:t xml:space="preserve">Arquitectura de </w:t>
+                            </w:r>
+                          </w:p>
+                          <w:p>
+                            <w:pPr>
+                              <w:pStyle w:val="Ttulo"/>
+                              <w:rPr>
+                                <w:rFonts w:ascii="Eras Bold ITC" w:hAnsi="Eras Bold ITC"/>
+                                <w:sz w:val="56"/>
+                                <w:lang w:val="es-PE"/>
+                              </w:rPr>
+                            </w:pPr>
+                            <w:r>
+                              <w:rPr>
+                                <w:rFonts w:ascii="Eras Bold ITC" w:hAnsi="Eras Bold ITC"/>
+                                <w:sz w:val="44"/>
+                                <w:szCs w:val="24"/>
+                                <w:lang w:val="es-PE"/>
+                              </w:rPr>
+                              <w:t>Software</w:t>
                             </w:r>
                           </w:p>
                           <w:p>
                             <w:pPr>
                               <w:jc w:val="center"/>
                               <w:rPr>
-                                <w:rFonts w:ascii="Cataneo BT" w:hAnsi="Cataneo BT"/>
+                                <w:rFonts w:ascii="Eras Bold ITC" w:hAnsi="Eras Bold ITC"/>
                               </w:rPr>
                             </w:pPr>
                           </w:p>
@@ -2181,13 +2660,13 @@
                             <w:pPr>
                               <w:jc w:val="center"/>
                               <w:rPr>
-                                <w:rFonts w:ascii="Cataneo BT" w:hAnsi="Cataneo BT"/>
+                                <w:rFonts w:ascii="Eras Bold ITC" w:hAnsi="Eras Bold ITC"/>
                                 <w:sz w:val="28"/>
                               </w:rPr>
                             </w:pPr>
                             <w:r>
                               <w:rPr>
-                                <w:rFonts w:ascii="Cataneo BT" w:hAnsi="Cataneo BT"/>
+                                <w:rFonts w:ascii="Eras Bold ITC" w:hAnsi="Eras Bold ITC"/>
                                 <w:sz w:val="28"/>
                               </w:rPr>
                               <w:t>Responsables:</w:t>
@@ -2197,7 +2676,7 @@
                             <w:pPr>
                               <w:jc w:val="center"/>
                               <w:rPr>
-                                <w:rFonts w:ascii="Cataneo BT" w:hAnsi="Cataneo BT"/>
+                                <w:rFonts w:ascii="Eras Bold ITC" w:hAnsi="Eras Bold ITC"/>
                                 <w:b/>
                                 <w:sz w:val="32"/>
                               </w:rPr>
@@ -2205,7 +2684,7 @@
                             <w:proofErr w:type="spellStart"/>
                             <w:r>
                               <w:rPr>
-                                <w:rFonts w:ascii="Cataneo BT" w:hAnsi="Cataneo BT"/>
+                                <w:rFonts w:ascii="Eras Bold ITC" w:hAnsi="Eras Bold ITC"/>
                                 <w:b/>
                                 <w:sz w:val="32"/>
                               </w:rPr>
@@ -2214,7 +2693,7 @@
                             <w:proofErr w:type="spellEnd"/>
                             <w:r>
                               <w:rPr>
-                                <w:rFonts w:ascii="Cataneo BT" w:hAnsi="Cataneo BT"/>
+                                <w:rFonts w:ascii="Eras Bold ITC" w:hAnsi="Eras Bold ITC"/>
                                 <w:b/>
                                 <w:sz w:val="32"/>
                               </w:rPr>
@@ -2223,7 +2702,7 @@
                             <w:proofErr w:type="spellStart"/>
                             <w:r>
                               <w:rPr>
-                                <w:rFonts w:ascii="Cataneo BT" w:hAnsi="Cataneo BT"/>
+                                <w:rFonts w:ascii="Eras Bold ITC" w:hAnsi="Eras Bold ITC"/>
                                 <w:b/>
                                 <w:sz w:val="32"/>
                               </w:rPr>
@@ -2232,7 +2711,7 @@
                             <w:proofErr w:type="spellEnd"/>
                             <w:r>
                               <w:rPr>
-                                <w:rFonts w:ascii="Cataneo BT" w:hAnsi="Cataneo BT"/>
+                                <w:rFonts w:ascii="Eras Bold ITC" w:hAnsi="Eras Bold ITC"/>
                                 <w:b/>
                                 <w:sz w:val="32"/>
                               </w:rPr>
@@ -2241,7 +2720,7 @@
                             <w:proofErr w:type="spellStart"/>
                             <w:r>
                               <w:rPr>
-                                <w:rFonts w:ascii="Cataneo BT" w:hAnsi="Cataneo BT"/>
+                                <w:rFonts w:ascii="Eras Bold ITC" w:hAnsi="Eras Bold ITC"/>
                                 <w:b/>
                                 <w:sz w:val="32"/>
                               </w:rPr>
@@ -2253,14 +2732,14 @@
                             <w:pPr>
                               <w:jc w:val="center"/>
                               <w:rPr>
-                                <w:rFonts w:ascii="Cataneo BT" w:hAnsi="Cataneo BT"/>
+                                <w:rFonts w:ascii="Eras Bold ITC" w:hAnsi="Eras Bold ITC"/>
                                 <w:b/>
                                 <w:sz w:val="32"/>
                               </w:rPr>
                             </w:pPr>
                             <w:r>
                               <w:rPr>
-                                <w:rFonts w:ascii="Cataneo BT" w:hAnsi="Cataneo BT"/>
+                                <w:rFonts w:ascii="Eras Bold ITC" w:hAnsi="Eras Bold ITC"/>
                                 <w:b/>
                                 <w:sz w:val="32"/>
                               </w:rPr>
@@ -2296,13 +2775,13 @@
                       <w:pPr>
                         <w:jc w:val="center"/>
                         <w:rPr>
-                          <w:rFonts w:ascii="Cataneo BT" w:hAnsi="Cataneo BT"/>
+                          <w:rFonts w:ascii="Eras Bold ITC" w:hAnsi="Eras Bold ITC"/>
                           <w:sz w:val="28"/>
                         </w:rPr>
                       </w:pPr>
                       <w:r>
                         <w:rPr>
-                          <w:rFonts w:ascii="Cataneo BT" w:hAnsi="Cataneo BT"/>
+                          <w:rFonts w:ascii="Eras Bold ITC" w:hAnsi="Eras Bold ITC"/>
                           <w:sz w:val="28"/>
                         </w:rPr>
                         <w:t>Documento de:</w:t>
@@ -2312,26 +2791,46 @@
                       <w:pPr>
                         <w:pStyle w:val="Ttulo"/>
                         <w:rPr>
-                          <w:rFonts w:ascii="Cataneo BT" w:hAnsi="Cataneo BT"/>
-                          <w:sz w:val="56"/>
-                          <w:lang w:val="es-PE"/>
-                        </w:rPr>
-                      </w:pPr>
-                      <w:r>
-                        <w:rPr>
-                          <w:rFonts w:ascii="Cataneo BT" w:hAnsi="Cataneo BT"/>
+                          <w:rFonts w:ascii="Eras Bold ITC" w:hAnsi="Eras Bold ITC"/>
                           <w:sz w:val="44"/>
                           <w:szCs w:val="24"/>
                           <w:lang w:val="es-PE"/>
                         </w:rPr>
-                        <w:t>Plan de Arquitectura de Software</w:t>
+                      </w:pPr>
+                      <w:r>
+                        <w:rPr>
+                          <w:rFonts w:ascii="Eras Bold ITC" w:hAnsi="Eras Bold ITC"/>
+                          <w:sz w:val="44"/>
+                          <w:szCs w:val="24"/>
+                          <w:lang w:val="es-PE"/>
+                        </w:rPr>
+                        <w:t xml:space="preserve">Arquitectura de </w:t>
+                      </w:r>
+                    </w:p>
+                    <w:p>
+                      <w:pPr>
+                        <w:pStyle w:val="Ttulo"/>
+                        <w:rPr>
+                          <w:rFonts w:ascii="Eras Bold ITC" w:hAnsi="Eras Bold ITC"/>
+                          <w:sz w:val="56"/>
+                          <w:lang w:val="es-PE"/>
+                        </w:rPr>
+                      </w:pPr>
+                      <w:r>
+                        <w:rPr>
+                          <w:rFonts w:ascii="Eras Bold ITC" w:hAnsi="Eras Bold ITC"/>
+                          <w:sz w:val="44"/>
+                          <w:szCs w:val="24"/>
+                          <w:lang w:val="es-PE"/>
+                        </w:rPr>
+                        <w:t>Software</w:t>
                       </w:r>
                     </w:p>
                     <w:p>
                       <w:pPr>
                         <w:jc w:val="center"/>
                         <w:rPr>
-                          <w:rFonts w:ascii="Cataneo BT" w:hAnsi="Cataneo BT"/>
+                          <w:rFonts w:ascii="Eras Bold ITC" w:hAnsi="Eras Bold ITC"/>
                         </w:rPr>
                       </w:pPr>
                     </w:p>
@@ -2339,13 +2838,13 @@
                       <w:pPr>
                         <w:jc w:val="center"/>
                         <w:rPr>
-                          <w:rFonts w:ascii="Cataneo BT" w:hAnsi="Cataneo BT"/>
+                          <w:rFonts w:ascii="Eras Bold ITC" w:hAnsi="Eras Bold ITC"/>
                           <w:sz w:val="28"/>
                         </w:rPr>
                       </w:pPr>
                       <w:r>
                         <w:rPr>
-                          <w:rFonts w:ascii="Cataneo BT" w:hAnsi="Cataneo BT"/>
+                          <w:rFonts w:ascii="Eras Bold ITC" w:hAnsi="Eras Bold ITC"/>
                           <w:sz w:val="28"/>
                         </w:rPr>
                         <w:t>Responsables:</w:t>
@@ -2355,7 +2854,7 @@
                       <w:pPr>
                         <w:jc w:val="center"/>
                         <w:rPr>
-                          <w:rFonts w:ascii="Cataneo BT" w:hAnsi="Cataneo BT"/>
+                          <w:rFonts w:ascii="Eras Bold ITC" w:hAnsi="Eras Bold ITC"/>
                           <w:b/>
                           <w:sz w:val="32"/>
                         </w:rPr>
@@ -2363,7 +2862,7 @@
                       <w:proofErr w:type="spellStart"/>
                       <w:r>
                         <w:rPr>
-                          <w:rFonts w:ascii="Cataneo BT" w:hAnsi="Cataneo BT"/>
+                          <w:rFonts w:ascii="Eras Bold ITC" w:hAnsi="Eras Bold ITC"/>
                           <w:b/>
                           <w:sz w:val="32"/>
                         </w:rPr>
@@ -2372,7 +2871,7 @@
                       <w:proofErr w:type="spellEnd"/>
                       <w:r>
                         <w:rPr>
-                          <w:rFonts w:ascii="Cataneo BT" w:hAnsi="Cataneo BT"/>
+                          <w:rFonts w:ascii="Eras Bold ITC" w:hAnsi="Eras Bold ITC"/>
                           <w:b/>
                           <w:sz w:val="32"/>
                         </w:rPr>
@@ -2381,7 +2880,7 @@
                       <w:proofErr w:type="spellStart"/>
                       <w:r>
                         <w:rPr>
-                          <w:rFonts w:ascii="Cataneo BT" w:hAnsi="Cataneo BT"/>
+                          <w:rFonts w:ascii="Eras Bold ITC" w:hAnsi="Eras Bold ITC"/>
                           <w:b/>
                           <w:sz w:val="32"/>
                         </w:rPr>
@@ -2390,7 +2889,7 @@
                       <w:proofErr w:type="spellEnd"/>
                       <w:r>
                         <w:rPr>
-                          <w:rFonts w:ascii="Cataneo BT" w:hAnsi="Cataneo BT"/>
+                          <w:rFonts w:ascii="Eras Bold ITC" w:hAnsi="Eras Bold ITC"/>
                           <w:b/>
                           <w:sz w:val="32"/>
                         </w:rPr>
@@ -2399,7 +2898,7 @@
                       <w:proofErr w:type="spellStart"/>
                       <w:r>
                         <w:rPr>
-                          <w:rFonts w:ascii="Cataneo BT" w:hAnsi="Cataneo BT"/>
+                          <w:rFonts w:ascii="Eras Bold ITC" w:hAnsi="Eras Bold ITC"/>
                           <w:b/>
                           <w:sz w:val="32"/>
                         </w:rPr>
@@ -2411,14 +2910,14 @@
                       <w:pPr>
                         <w:jc w:val="center"/>
                         <w:rPr>
-                          <w:rFonts w:ascii="Cataneo BT" w:hAnsi="Cataneo BT"/>
+                          <w:rFonts w:ascii="Eras Bold ITC" w:hAnsi="Eras Bold ITC"/>
                           <w:b/>
                           <w:sz w:val="32"/>
                         </w:rPr>
                       </w:pPr>
                       <w:r>
                         <w:rPr>
-                          <w:rFonts w:ascii="Cataneo BT" w:hAnsi="Cataneo BT"/>
+                          <w:rFonts w:ascii="Eras Bold ITC" w:hAnsi="Eras Bold ITC"/>
                           <w:b/>
                           <w:sz w:val="32"/>
                         </w:rPr>
@@ -2474,13 +2973,8 @@
           <w:rFonts w:ascii="Cataneo BT" w:hAnsi="Cataneo BT"/>
         </w:rPr>
       </w:pPr>
-    </w:p>
-    <w:p>
-      <w:pPr>
-        <w:rPr>
-          <w:rFonts w:ascii="Cataneo BT" w:hAnsi="Cataneo BT"/>
-        </w:rPr>
-      </w:pPr>
+      <w:bookmarkStart w:id="0" w:name="_GoBack"/>
+      <w:bookmarkEnd w:id="0"/>
     </w:p>
     <w:p>
       <w:pPr>
@@ -2550,6 +3044,101 @@
           <w:rFonts w:ascii="Cataneo BT" w:hAnsi="Cataneo BT"/>
         </w:rPr>
       </w:pPr>
+      <w:r>
+        <w:rPr>
+          <w:rFonts w:ascii="Cataneo BT" w:hAnsi="Cataneo BT"/>
+          <w:noProof/>
+          <w:lang w:eastAsia="es-PE"/>
+        </w:rPr>
+        <mc:AlternateContent>
+          <mc:Choice Requires="wps">
+            <w:drawing>
+              <wp:anchor distT="0" distB="0" distL="114300" distR="114300" simplePos="0" relativeHeight="251681792" behindDoc="0" locked="0" layoutInCell="1" allowOverlap="1" wp14:anchorId="46CF6A78" wp14:editId="1E344980">
+                <wp:simplePos x="0" y="0"/>
+                <wp:positionH relativeFrom="column">
+                  <wp:posOffset>5690870</wp:posOffset>
+                </wp:positionH>
+                <wp:positionV relativeFrom="paragraph">
+                  <wp:posOffset>215900</wp:posOffset>
+                </wp:positionV>
+                <wp:extent cx="1325880" cy="10706735"/>
+                <wp:effectExtent l="0" t="0" r="26670" b="18415"/>
+                <wp:wrapNone/>
+                <wp:docPr id="16" name="Rectángulo 1"/>
+                <wp:cNvGraphicFramePr>
+                  <a:graphicFrameLocks xmlns:a="http://schemas.openxmlformats.org/drawingml/2006/main"/>
+                </wp:cNvGraphicFramePr>
+                <a:graphic xmlns:a="http://schemas.openxmlformats.org/drawingml/2006/main">
+                  <a:graphicData uri="http://schemas.microsoft.com/office/word/2010/wordprocessingShape">
+                    <wps:wsp>
+                      <wps:cNvSpPr>
+                        <a:spLocks noChangeArrowheads="1"/>
+                      </wps:cNvSpPr>
+                      <wps:spPr bwMode="auto">
+                        <a:xfrm flipH="1">
+                          <a:off x="0" y="0"/>
+                          <a:ext cx="1325880" cy="10706735"/>
+                        </a:xfrm>
+                        <a:prstGeom prst="rect">
+                          <a:avLst/>
+                        </a:prstGeom>
+                        <a:gradFill flip="none" rotWithShape="1">
+                          <a:gsLst>
+                            <a:gs pos="0">
+                              <a:srgbClr val="00B0F0">
+                                <a:tint val="66000"/>
+                                <a:satMod val="160000"/>
+                              </a:srgbClr>
+                            </a:gs>
+                            <a:gs pos="50000">
+                              <a:srgbClr val="00B0F0">
+                                <a:tint val="44500"/>
+                                <a:satMod val="160000"/>
+                              </a:srgbClr>
+                            </a:gs>
+                            <a:gs pos="100000">
+                              <a:srgbClr val="00B0F0">
+                                <a:tint val="23500"/>
+                                <a:satMod val="160000"/>
+                              </a:srgbClr>
+                            </a:gs>
+                          </a:gsLst>
+                          <a:lin ang="0" scaled="1"/>
+                          <a:tileRect/>
+                        </a:gradFill>
+                        <a:ln w="9525">
+                          <a:solidFill>
+                            <a:schemeClr val="bg1"/>
+                          </a:solidFill>
+                          <a:miter lim="800000"/>
+                          <a:headEnd/>
+                          <a:tailEnd/>
+                        </a:ln>
+                      </wps:spPr>
+                      <wps:bodyPr rot="0" vert="horz" wrap="square" lIns="91440" tIns="45720" rIns="91440" bIns="45720" anchor="t" anchorCtr="0" upright="1">
+                        <a:noAutofit/>
+                      </wps:bodyPr>
+                    </wps:wsp>
+                  </a:graphicData>
+                </a:graphic>
+                <wp14:sizeRelH relativeFrom="page">
+                  <wp14:pctWidth>0</wp14:pctWidth>
+                </wp14:sizeRelH>
+                <wp14:sizeRelV relativeFrom="page">
+                  <wp14:pctHeight>0</wp14:pctHeight>
+                </wp14:sizeRelV>
+              </wp:anchor>
+            </w:drawing>
+          </mc:Choice>
+          <mc:Fallback>
+            <w:pict>
+              <v:rect id="Rectángulo 1" o:spid="_x0000_s1026" style="position:absolute;margin-left:448.1pt;margin-top:17pt;width:104.4pt;height:843.05pt;flip:x;z-index:251681792;visibility:visible;mso-wrap-style:square;mso-width-percent:0;mso-height-percent:0;mso-wrap-distance-left:9pt;mso-wrap-distance-top:0;mso-wrap-distance-right:9pt;mso-wrap-distance-bottom:0;mso-position-horizontal:absolute;mso-position-horizontal-relative:text;mso-position-vertical:absolute;mso-position-vertical-relative:text;mso-width-percent:0;mso-height-percent:0;mso-width-relative:page;mso-height-relative:page;v-text-anchor:top" o:gfxdata="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" fillcolor="#83d3ff" strokecolor="white [3212]">
+                <v:fill color2="#dbf0ff" rotate="t" angle="90" colors="0 #83d3ff;.5 #b5e2ff;1 #dbf0ff" focus="100%" type="gradient"/>
+              </v:rect>
+            </w:pict>
+          </mc:Fallback>
+        </mc:AlternateContent>
+      </w:r>
     </w:p>
     <w:p>
       <w:pPr>
@@ -2557,14 +3146,24 @@
           <w:tab w:val="left" w:pos="3972"/>
         </w:tabs>
         <w:rPr>
-          <w:rFonts w:ascii="Cataneo BT" w:hAnsi="Cataneo BT"/>
+          <w:rFonts w:ascii="Eras Bold ITC" w:hAnsi="Eras Bold ITC"/>
+        </w:rPr>
+      </w:pPr>
+    </w:p>
+    <w:p>
+      <w:pPr>
+        <w:tabs>
+          <w:tab w:val="left" w:pos="3972"/>
+        </w:tabs>
+        <w:rPr>
+          <w:rFonts w:ascii="Eras Bold ITC" w:hAnsi="Eras Bold ITC"/>
           <w:color w:val="4E81BE"/>
           <w:lang w:val="en-US"/>
         </w:rPr>
       </w:pPr>
       <w:r>
         <w:rPr>
-          <w:rFonts w:ascii="Cataneo BT" w:hAnsi="Cataneo BT"/>
+          <w:rFonts w:ascii="Eras Bold ITC" w:hAnsi="Eras Bold ITC"/>
           <w:color w:val="4E81BE"/>
           <w:sz w:val="36"/>
           <w:lang w:val="en-US"/>
@@ -3750,7 +4349,7 @@
 </file>
 
 <file path=customXml/itemProps1.xml><?xml version="1.0" encoding="utf-8"?>
-<ds:datastoreItem xmlns:ds="http://schemas.openxmlformats.org/officeDocument/2006/customXml" ds:itemID="{FE356D5F-1C69-40F3-9FE9-33F393CED4E2}">
+<ds:datastoreItem xmlns:ds="http://schemas.openxmlformats.org/officeDocument/2006/customXml" ds:itemID="{6F304E5B-9015-4A0A-B587-64C1994EEFF2}">
   <ds:schemaRefs>
     <ds:schemaRef ds:uri="http://schemas.openxmlformats.org/officeDocument/2006/bibliography"/>
   </ds:schemaRefs>

</xml_diff>